<commit_message>
working up future projections and scenarios
</commit_message>
<xml_diff>
--- a/docs/working_manuscript_040424_dmb.docx
+++ b/docs/working_manuscript_040424_dmb.docx
@@ -613,6 +613,7 @@
           </w:rPr>
           <w:t xml:space="preserve"> (</w:t>
         </w:r>
+        <w:proofErr w:type="spellStart"/>
         <w:r>
           <w:rPr>
             <w:rFonts w:ascii="Times New Roman" w:hAnsi="Times New Roman" w:cs="Times New Roman"/>
@@ -621,7 +622,18 @@
             <w:sz w:val="24"/>
             <w:szCs w:val="24"/>
           </w:rPr>
-          <w:t xml:space="preserve">Picea </w:t>
+          <w:t>Picea</w:t>
+        </w:r>
+        <w:proofErr w:type="spellEnd"/>
+        <w:r>
+          <w:rPr>
+            <w:rFonts w:ascii="Times New Roman" w:hAnsi="Times New Roman" w:cs="Times New Roman"/>
+            <w:i/>
+            <w:iCs/>
+            <w:sz w:val="24"/>
+            <w:szCs w:val="24"/>
+          </w:rPr>
+          <w:t xml:space="preserve"> </w:t>
         </w:r>
         <w:proofErr w:type="spellStart"/>
         <w:r>
@@ -863,7 +875,7 @@
           <w:sz w:val="24"/>
           <w:szCs w:val="24"/>
         </w:rPr>
-        <w:t xml:space="preserve">measurements across all forest lands in the United States. In the western United States, plots are remeasured on an average rotation of 10 years, facilitating estimates of decadal-scale changes in forest attributes and tree vital rates. In brief, each FIA plot consists of nested subplots on which adult trees (&gt; 12.7 cm DBH) are </w:t>
+        <w:t xml:space="preserve">measurements across all forest lands in the United States. In the western United States, plots are remeasured on an average rotation of 10 years, facilitating estimates of decadal-scale changes in forest attributes and tree vital rates. In brief, each FIA plot consists of nested subplots on which adult trees (&gt; 12.7 cm DBH) are inventoried, microplots on which seedlings (&lt;2.54 cm DBH and </w:t>
       </w:r>
       <w:r>
         <w:rPr>
@@ -872,7 +884,7 @@
           <w:szCs w:val="24"/>
         </w:rPr>
         <w:lastRenderedPageBreak/>
-        <w:t xml:space="preserve">inventoried, microplots on which seedlings (&lt;2.54 cm DBH and &gt;15.24 cm height) and saplings (2.54 – 12.7 cm DBH) are inventoried, and </w:t>
+        <w:t xml:space="preserve">&gt;15.24 cm height) and saplings (2.54 – 12.7 cm DBH) are inventoried, and </w:t>
       </w:r>
       <w:proofErr w:type="spellStart"/>
       <w:r>
@@ -987,25 +999,7 @@
           <w:sz w:val="24"/>
           <w:szCs w:val="24"/>
         </w:rPr>
-        <w:t xml:space="preserve"> We intentionally retained plots that only contained dead individuals of either or both species, </w:t>
-      </w:r>
-      <w:proofErr w:type="gramStart"/>
-      <w:r>
-        <w:rPr>
-          <w:rFonts w:ascii="Times New Roman" w:hAnsi="Times New Roman" w:cs="Times New Roman"/>
-          <w:sz w:val="24"/>
-          <w:szCs w:val="24"/>
-        </w:rPr>
-        <w:t>in order to</w:t>
-      </w:r>
-      <w:proofErr w:type="gramEnd"/>
-      <w:r>
-        <w:rPr>
-          <w:rFonts w:ascii="Times New Roman" w:hAnsi="Times New Roman" w:cs="Times New Roman"/>
-          <w:sz w:val="24"/>
-          <w:szCs w:val="24"/>
-        </w:rPr>
-        <w:t xml:space="preserve"> avoid excluding plots that had experienced high mortality rates since the previous measurement.</w:t>
+        <w:t xml:space="preserve"> We intentionally retained plots that only contained dead individuals of either or both species, in order to avoid excluding plots that had experienced high mortality rates since the previous measurement.</w:t>
       </w:r>
       <w:r>
         <w:rPr>
@@ -1123,7 +1117,7 @@
           <w:sz w:val="24"/>
           <w:szCs w:val="24"/>
         </w:rPr>
-        <w:t xml:space="preserve">The FIA program uses a randomized sampling design that facilitates post-stratified estimation of multiple forest attributes. We used standard FIA estimation procedures (Bechtold &amp; Patterson), modified from implementation in the </w:t>
+        <w:t>The FIA program uses a randomized sampling design that facilitates post-stratified estimation of multiple forest attributes. We used standard FIA estimation procedures (Bechtold &amp; Patterson), modified from implementation in the rFIA package (</w:t>
       </w:r>
       <w:proofErr w:type="spellStart"/>
       <w:r>
@@ -1132,7 +1126,7 @@
           <w:sz w:val="24"/>
           <w:szCs w:val="24"/>
         </w:rPr>
-        <w:t>rFIA</w:t>
+        <w:t>Stanke</w:t>
       </w:r>
       <w:proofErr w:type="spellEnd"/>
       <w:r>
@@ -1141,7 +1135,7 @@
           <w:sz w:val="24"/>
           <w:szCs w:val="24"/>
         </w:rPr>
-        <w:t xml:space="preserve"> package (Stanke), to estimate decadal changes in the abundance and basal are</w:t>
+        <w:t>), to estimate decadal changes in the abundance and basal are</w:t>
       </w:r>
       <w:r>
         <w:rPr>
@@ -1321,7 +1315,33 @@
           <w:sz w:val="24"/>
           <w:szCs w:val="24"/>
         </w:rPr>
-        <w:t xml:space="preserve"> (decreases in both basal area and abundance). In </w:t>
+        <w:t xml:space="preserve"> (decreases in both basal area and abundance). In cases where </w:t>
+      </w:r>
+      <w:r>
+        <w:rPr>
+          <w:rFonts w:ascii="Times New Roman" w:hAnsi="Times New Roman" w:cs="Times New Roman"/>
+          <w:sz w:val="24"/>
+          <w:szCs w:val="24"/>
+        </w:rPr>
+        <w:t>change estimates were statistically indistinguishable from zero (</w:t>
+      </w:r>
+      <w:r>
+        <w:rPr>
+          <w:rFonts w:ascii="Times New Roman" w:hAnsi="Times New Roman" w:cs="Times New Roman"/>
+          <w:i/>
+          <w:iCs/>
+          <w:sz w:val="24"/>
+          <w:szCs w:val="24"/>
+        </w:rPr>
+        <w:t>i.e.,</w:t>
+      </w:r>
+      <w:r>
+        <w:rPr>
+          <w:rFonts w:ascii="Times New Roman" w:hAnsi="Times New Roman" w:cs="Times New Roman"/>
+          <w:sz w:val="24"/>
+          <w:szCs w:val="24"/>
+        </w:rPr>
+        <w:t xml:space="preserve"> sampling error </w:t>
       </w:r>
       <w:r>
         <w:rPr>
@@ -1330,33 +1350,7 @@
           <w:szCs w:val="24"/>
         </w:rPr>
         <w:lastRenderedPageBreak/>
-        <w:t xml:space="preserve">cases where </w:t>
-      </w:r>
-      <w:r>
-        <w:rPr>
-          <w:rFonts w:ascii="Times New Roman" w:hAnsi="Times New Roman" w:cs="Times New Roman"/>
-          <w:sz w:val="24"/>
-          <w:szCs w:val="24"/>
-        </w:rPr>
-        <w:t>change estimates were statistically indistinguishable from zero (</w:t>
-      </w:r>
-      <w:r>
-        <w:rPr>
-          <w:rFonts w:ascii="Times New Roman" w:hAnsi="Times New Roman" w:cs="Times New Roman"/>
-          <w:i/>
-          <w:iCs/>
-          <w:sz w:val="24"/>
-          <w:szCs w:val="24"/>
-        </w:rPr>
-        <w:t>i.e.,</w:t>
-      </w:r>
-      <w:r>
-        <w:rPr>
-          <w:rFonts w:ascii="Times New Roman" w:hAnsi="Times New Roman" w:cs="Times New Roman"/>
-          <w:sz w:val="24"/>
-          <w:szCs w:val="24"/>
-        </w:rPr>
-        <w:t xml:space="preserve"> sampling error was equal or greater to the magnitude of the change), we treated the estimate as though it were positive.</w:t>
+        <w:t>was equal or greater to the magnitude of the change), we treated the estimate as though it were positive.</w:t>
       </w:r>
       <w:r>
         <w:rPr>
@@ -1701,25 +1695,7 @@
           <w:sz w:val="24"/>
           <w:szCs w:val="24"/>
         </w:rPr>
-        <w:t xml:space="preserve">) in the RX.X.X statistical programming environment (R Core Team, 2023) to build </w:t>
-      </w:r>
-      <w:proofErr w:type="gramStart"/>
-      <w:r>
-        <w:rPr>
-          <w:rFonts w:ascii="Times New Roman" w:hAnsi="Times New Roman" w:cs="Times New Roman"/>
-          <w:sz w:val="24"/>
-          <w:szCs w:val="24"/>
-        </w:rPr>
-        <w:t>all of</w:t>
-      </w:r>
-      <w:proofErr w:type="gramEnd"/>
-      <w:r>
-        <w:rPr>
-          <w:rFonts w:ascii="Times New Roman" w:hAnsi="Times New Roman" w:cs="Times New Roman"/>
-          <w:sz w:val="24"/>
-          <w:szCs w:val="24"/>
-        </w:rPr>
-        <w:t xml:space="preserve"> our models.</w:t>
+        <w:t>) in the RX.X.X statistical programming environment (R Core Team, 2023) to build all of our models.</w:t>
       </w:r>
       <w:r>
         <w:rPr>
@@ -1794,7 +1770,7 @@
           <w:sz w:val="24"/>
           <w:szCs w:val="24"/>
         </w:rPr>
-        <w:t xml:space="preserve">tree demography in temperate regions is strongly influenced by aspects of the local climate related to moisture availability (Littlefield, Davis, Babst, </w:t>
+        <w:t xml:space="preserve">tree demography in temperate regions is strongly influenced by aspects of the local climate related to moisture availability (Littlefield, Davis, </w:t>
       </w:r>
       <w:proofErr w:type="spellStart"/>
       <w:r>
@@ -1803,6 +1779,24 @@
           <w:sz w:val="24"/>
           <w:szCs w:val="24"/>
         </w:rPr>
+        <w:t>Babst</w:t>
+      </w:r>
+      <w:proofErr w:type="spellEnd"/>
+      <w:r>
+        <w:rPr>
+          <w:rFonts w:ascii="Times New Roman" w:hAnsi="Times New Roman" w:cs="Times New Roman"/>
+          <w:sz w:val="24"/>
+          <w:szCs w:val="24"/>
+        </w:rPr>
+        <w:t xml:space="preserve">, </w:t>
+      </w:r>
+      <w:proofErr w:type="spellStart"/>
+      <w:r>
+        <w:rPr>
+          <w:rFonts w:ascii="Times New Roman" w:hAnsi="Times New Roman" w:cs="Times New Roman"/>
+          <w:sz w:val="24"/>
+          <w:szCs w:val="24"/>
+        </w:rPr>
         <w:t>etc</w:t>
       </w:r>
       <w:proofErr w:type="spellEnd"/>
@@ -1845,7 +1839,15 @@
           <w:sz w:val="24"/>
           <w:szCs w:val="24"/>
         </w:rPr>
-        <w:t xml:space="preserve">, </w:t>
+        <w:t>, Klesse, Perret). We balanced these different influences in our demographic models by including climate predictors reflecting underlying mean climatic conditions, as well as predictors reflecting local</w:t>
+      </w:r>
+      <w:r>
+        <w:rPr>
+          <w:rFonts w:ascii="Times New Roman" w:hAnsi="Times New Roman" w:cs="Times New Roman"/>
+          <w:sz w:val="24"/>
+          <w:szCs w:val="24"/>
+        </w:rPr>
+        <w:t xml:space="preserve"> climate anomalies. Specifically, we used historical climate data from </w:t>
       </w:r>
       <w:proofErr w:type="spellStart"/>
       <w:r>
@@ -1854,7 +1856,7 @@
           <w:sz w:val="24"/>
           <w:szCs w:val="24"/>
         </w:rPr>
-        <w:t>Klesse</w:t>
+        <w:t>ClimateNA</w:t>
       </w:r>
       <w:proofErr w:type="spellEnd"/>
       <w:r>
@@ -1863,32 +1865,6 @@
           <w:sz w:val="24"/>
           <w:szCs w:val="24"/>
         </w:rPr>
-        <w:t>, Perret). We balanced these different influences in our demographic models by including climate predictors reflecting underlying mean climatic conditions, as well as predictors reflecting local</w:t>
-      </w:r>
-      <w:r>
-        <w:rPr>
-          <w:rFonts w:ascii="Times New Roman" w:hAnsi="Times New Roman" w:cs="Times New Roman"/>
-          <w:sz w:val="24"/>
-          <w:szCs w:val="24"/>
-        </w:rPr>
-        <w:t xml:space="preserve"> climate anomalies. Specifically, we used historical climate data from </w:t>
-      </w:r>
-      <w:proofErr w:type="spellStart"/>
-      <w:r>
-        <w:rPr>
-          <w:rFonts w:ascii="Times New Roman" w:hAnsi="Times New Roman" w:cs="Times New Roman"/>
-          <w:sz w:val="24"/>
-          <w:szCs w:val="24"/>
-        </w:rPr>
-        <w:t>ClimateNA</w:t>
-      </w:r>
-      <w:proofErr w:type="spellEnd"/>
-      <w:r>
-        <w:rPr>
-          <w:rFonts w:ascii="Times New Roman" w:hAnsi="Times New Roman" w:cs="Times New Roman"/>
-          <w:sz w:val="24"/>
-          <w:szCs w:val="24"/>
-        </w:rPr>
         <w:t xml:space="preserve"> (Wang et al) to calculate the mean annual temperature, mean annual precipitation, and mean climatic moisture deficit for each FIA plot in our dataset during a reference period comprising the 30 years preceding each site’s initial measurement. We then calculated the maximum mean annual temperature and climatic moisture deficit anomalies each plot experienced between its initial measurement and remeasurement (approximately 10 years) relative to the reference period means. These maximum anomalies were converted to z-scores using variation observed during the reference period, following the procedures of Littlefield </w:t>
       </w:r>
       <w:r>
@@ -2001,25 +1977,7 @@
           <w:sz w:val="24"/>
           <w:szCs w:val="24"/>
         </w:rPr>
-        <w:t xml:space="preserve"> rotations. For </w:t>
-      </w:r>
-      <w:proofErr w:type="gramStart"/>
-      <w:r>
-        <w:rPr>
-          <w:rFonts w:ascii="Times New Roman" w:hAnsi="Times New Roman" w:cs="Times New Roman"/>
-          <w:sz w:val="24"/>
-          <w:szCs w:val="24"/>
-        </w:rPr>
-        <w:t>the vast majority of</w:t>
-      </w:r>
-      <w:proofErr w:type="gramEnd"/>
-      <w:r>
-        <w:rPr>
-          <w:rFonts w:ascii="Times New Roman" w:hAnsi="Times New Roman" w:cs="Times New Roman"/>
-          <w:sz w:val="24"/>
-          <w:szCs w:val="24"/>
-        </w:rPr>
-        <w:t xml:space="preserve"> plots, there thus exists an initial measurement between 2000 and 2009, and a single remeasurement between 2010 and 2019. This limits the temporal resolution of any demographic rate (</w:t>
+        <w:t xml:space="preserve"> rotations. For the vast majority of plots, there thus exists an initial measurement between 2000 and 2009, and a single remeasurement between 2010 and 2019. This limits the temporal resolution of any demographic rate (</w:t>
       </w:r>
       <w:r>
         <w:rPr>
@@ -2049,6 +2007,7 @@
         <w:t xml:space="preserve">species, and region. </w:t>
       </w:r>
       <w:commentRangeStart w:id="23"/>
+      <w:commentRangeStart w:id="24"/>
       <w:r>
         <w:rPr>
           <w:rFonts w:ascii="Times New Roman" w:hAnsi="Times New Roman" w:cs="Times New Roman"/>
@@ -2089,6 +2048,13 @@
           <w:rStyle w:val="CommentReference"/>
         </w:rPr>
         <w:commentReference w:id="23"/>
+      </w:r>
+      <w:commentRangeEnd w:id="24"/>
+      <w:r>
+        <w:rPr>
+          <w:rStyle w:val="CommentReference"/>
+        </w:rPr>
+        <w:commentReference w:id="24"/>
       </w:r>
       <w:r>
         <w:rPr>
@@ -2117,7 +2083,7 @@
         <w:tab/>
         <w:t xml:space="preserve">We filtered </w:t>
       </w:r>
-      <w:commentRangeStart w:id="24"/>
+      <w:commentRangeStart w:id="25"/>
       <w:r>
         <w:rPr>
           <w:rFonts w:ascii="Times New Roman" w:hAnsi="Times New Roman" w:cs="Times New Roman"/>
@@ -2126,12 +2092,12 @@
         </w:rPr>
         <w:t xml:space="preserve">FIA tree data </w:t>
       </w:r>
-      <w:commentRangeEnd w:id="24"/>
+      <w:commentRangeEnd w:id="25"/>
       <w:r>
         <w:rPr>
           <w:rStyle w:val="CommentReference"/>
         </w:rPr>
-        <w:commentReference w:id="24"/>
+        <w:commentReference w:id="25"/>
       </w:r>
       <w:r>
         <w:rPr>
@@ -3526,7 +3492,7 @@
         </w:rPr>
         <w:t>. Individual-level predictors include the diameter</w:t>
       </w:r>
-      <w:ins w:id="25" w:author="Bell, David - FS, OR" w:date="2024-04-05T13:41:00Z">
+      <w:ins w:id="26" w:author="Bell, David - FS, OR" w:date="2024-04-05T13:41:00Z">
         <w:r>
           <w:rPr>
             <w:rFonts w:ascii="Times New Roman" w:eastAsiaTheme="minorEastAsia" w:hAnsi="Times New Roman" w:cs="Times New Roman"/>
@@ -3554,7 +3520,7 @@
         </w:rPr>
         <w:t>DIA</w:t>
       </w:r>
-      <w:ins w:id="26" w:author="Bell, David - FS, OR" w:date="2024-04-05T13:40:00Z">
+      <w:ins w:id="27" w:author="Bell, David - FS, OR" w:date="2024-04-05T13:40:00Z">
         <w:r>
           <w:rPr>
             <w:rFonts w:ascii="Times New Roman" w:eastAsiaTheme="minorEastAsia" w:hAnsi="Times New Roman" w:cs="Times New Roman"/>
@@ -3598,7 +3564,7 @@
         </w:rPr>
         <w:t>CR</w:t>
       </w:r>
-      <w:ins w:id="27" w:author="Bell, David - FS, OR" w:date="2024-04-05T13:41:00Z">
+      <w:ins w:id="28" w:author="Bell, David - FS, OR" w:date="2024-04-05T13:41:00Z">
         <w:r>
           <w:rPr>
             <w:rFonts w:ascii="Times New Roman" w:eastAsiaTheme="minorEastAsia" w:hAnsi="Times New Roman" w:cs="Times New Roman"/>
@@ -3705,7 +3671,7 @@
         </w:rPr>
         <w:t>. Damage status was coded as 0 if the tree was undamaged, and 1 if any fire, insect, or disease damage was recorded</w:t>
       </w:r>
-      <w:commentRangeStart w:id="28"/>
+      <w:commentRangeStart w:id="29"/>
       <w:r>
         <w:rPr>
           <w:rFonts w:ascii="Times New Roman" w:eastAsiaTheme="minorEastAsia" w:hAnsi="Times New Roman" w:cs="Times New Roman"/>
@@ -3922,12 +3888,12 @@
         </w:rPr>
         <w:t>climatic moisture deficit).</w:t>
       </w:r>
-      <w:commentRangeEnd w:id="28"/>
+      <w:commentRangeEnd w:id="29"/>
       <w:r>
         <w:rPr>
           <w:rStyle w:val="CommentReference"/>
         </w:rPr>
-        <w:commentReference w:id="28"/>
+        <w:commentReference w:id="29"/>
       </w:r>
       <w:r>
         <w:rPr>
@@ -3947,7 +3913,7 @@
         </w:rPr>
         <w:t>BAH</w:t>
       </w:r>
-      <w:ins w:id="29" w:author="Bell, David - FS, OR" w:date="2024-04-05T13:41:00Z">
+      <w:ins w:id="30" w:author="Bell, David - FS, OR" w:date="2024-04-05T13:41:00Z">
         <w:r>
           <w:rPr>
             <w:rFonts w:ascii="Times New Roman" w:eastAsiaTheme="minorEastAsia" w:hAnsi="Times New Roman" w:cs="Times New Roman"/>
@@ -3962,7 +3928,7 @@
             <w:sz w:val="24"/>
             <w:szCs w:val="24"/>
             <w:vertAlign w:val="superscript"/>
-            <w:rPrChange w:id="30" w:author="Bell, David - FS, OR" w:date="2024-04-05T13:41:00Z">
+            <w:rPrChange w:id="31" w:author="Bell, David - FS, OR" w:date="2024-04-05T13:41:00Z">
               <w:rPr>
                 <w:rFonts w:ascii="Times New Roman" w:eastAsiaTheme="minorEastAsia" w:hAnsi="Times New Roman" w:cs="Times New Roman"/>
                 <w:sz w:val="24"/>
@@ -3995,7 +3961,7 @@
             <w:sz w:val="24"/>
             <w:szCs w:val="24"/>
             <w:vertAlign w:val="superscript"/>
-            <w:rPrChange w:id="31" w:author="Bell, David - FS, OR" w:date="2024-04-05T13:41:00Z">
+            <w:rPrChange w:id="32" w:author="Bell, David - FS, OR" w:date="2024-04-05T13:41:00Z">
               <w:rPr>
                 <w:rFonts w:ascii="Times New Roman" w:eastAsiaTheme="minorEastAsia" w:hAnsi="Times New Roman" w:cs="Times New Roman"/>
                 <w:sz w:val="24"/>
@@ -4418,7 +4384,7 @@
         </w:rPr>
         <w:t xml:space="preserve">FIA field procedures define seedlings as individual trees with a diameter of less than 2.54 cm and a height of at least 15 cm. Seedlings are inventoried on smaller </w:t>
       </w:r>
-      <w:commentRangeStart w:id="32"/>
+      <w:commentRangeStart w:id="33"/>
       <w:r>
         <w:rPr>
           <w:rFonts w:ascii="Times New Roman" w:hAnsi="Times New Roman" w:cs="Times New Roman"/>
@@ -4427,12 +4393,12 @@
         </w:rPr>
         <w:t xml:space="preserve">microplots </w:t>
       </w:r>
-      <w:commentRangeEnd w:id="32"/>
+      <w:commentRangeEnd w:id="33"/>
       <w:r>
         <w:rPr>
           <w:rStyle w:val="CommentReference"/>
         </w:rPr>
-        <w:commentReference w:id="32"/>
+        <w:commentReference w:id="33"/>
       </w:r>
       <w:r>
         <w:rPr>
@@ -5195,7 +5161,7 @@
         </w:rPr>
         <w:t>fixed intercept b0 modified by a random term g1</w:t>
       </w:r>
-      <w:ins w:id="33" w:author="Bell, David - FS, OR" w:date="2024-04-05T13:40:00Z">
+      <w:ins w:id="34" w:author="Bell, David - FS, OR" w:date="2024-04-05T13:40:00Z">
         <w:r>
           <w:rPr>
             <w:rFonts w:ascii="Times New Roman" w:eastAsiaTheme="minorEastAsia" w:hAnsi="Times New Roman" w:cs="Times New Roman"/>
@@ -5211,346 +5177,447 @@
             <w:iCs/>
             <w:sz w:val="24"/>
             <w:szCs w:val="24"/>
-            <w:rPrChange w:id="34" w:author="Bell, David - FS, OR" w:date="2024-04-05T13:40:00Z">
+          </w:rPr>
+          <w:t>r</w:t>
+        </w:r>
+      </w:ins>
+      <w:r>
+        <w:rPr>
+          <w:rFonts w:ascii="Times New Roman" w:eastAsiaTheme="minorEastAsia" w:hAnsi="Times New Roman" w:cs="Times New Roman"/>
+          <w:sz w:val="24"/>
+          <w:szCs w:val="24"/>
+        </w:rPr>
+        <w:t xml:space="preserve"> and several predictor variables. These include the severity of fire disturbance (</w:t>
+      </w:r>
+      <w:r>
+        <w:rPr>
+          <w:rFonts w:ascii="Times New Roman" w:eastAsiaTheme="minorEastAsia" w:hAnsi="Times New Roman" w:cs="Times New Roman"/>
+          <w:i/>
+          <w:iCs/>
+          <w:sz w:val="24"/>
+          <w:szCs w:val="24"/>
+        </w:rPr>
+        <w:t>SEV</w:t>
+      </w:r>
+      <w:r>
+        <w:rPr>
+          <w:rFonts w:ascii="Times New Roman" w:eastAsiaTheme="minorEastAsia" w:hAnsi="Times New Roman" w:cs="Times New Roman"/>
+          <w:sz w:val="24"/>
+          <w:szCs w:val="24"/>
+        </w:rPr>
+        <w:t>) on a plot between t</w:t>
+      </w:r>
+      <w:r>
+        <w:rPr>
+          <w:rFonts w:ascii="Times New Roman" w:eastAsiaTheme="minorEastAsia" w:hAnsi="Times New Roman" w:cs="Times New Roman"/>
+          <w:sz w:val="24"/>
+          <w:szCs w:val="24"/>
+          <w:vertAlign w:val="subscript"/>
+        </w:rPr>
+        <w:t>2</w:t>
+      </w:r>
+      <w:r>
+        <w:rPr>
+          <w:rFonts w:ascii="Times New Roman" w:eastAsiaTheme="minorEastAsia" w:hAnsi="Times New Roman" w:cs="Times New Roman"/>
+          <w:sz w:val="24"/>
+          <w:szCs w:val="24"/>
+        </w:rPr>
+        <w:t xml:space="preserve"> and t1, calculated as the </w:t>
+      </w:r>
+      <w:commentRangeStart w:id="35"/>
+      <w:commentRangeStart w:id="36"/>
+      <w:r>
+        <w:rPr>
+          <w:rFonts w:ascii="Times New Roman" w:eastAsiaTheme="minorEastAsia" w:hAnsi="Times New Roman" w:cs="Times New Roman"/>
+          <w:sz w:val="24"/>
+          <w:szCs w:val="24"/>
+        </w:rPr>
+        <w:t>proportion of adult trees of all species</w:t>
+      </w:r>
+      <w:commentRangeEnd w:id="35"/>
+      <w:r>
+        <w:rPr>
+          <w:rStyle w:val="CommentReference"/>
+        </w:rPr>
+        <w:commentReference w:id="35"/>
+      </w:r>
+      <w:commentRangeEnd w:id="36"/>
+      <w:r>
+        <w:rPr>
+          <w:rStyle w:val="CommentReference"/>
+        </w:rPr>
+        <w:commentReference w:id="36"/>
+      </w:r>
+      <w:r>
+        <w:rPr>
+          <w:rFonts w:ascii="Times New Roman" w:eastAsiaTheme="minorEastAsia" w:hAnsi="Times New Roman" w:cs="Times New Roman"/>
+          <w:sz w:val="24"/>
+          <w:szCs w:val="24"/>
+        </w:rPr>
+        <w:t xml:space="preserve"> living on the plot at t1 that had died due to fire (according to FIA field crew assignments) by t2. Other predictors included total stand basal area (</w:t>
+      </w:r>
+      <w:r>
+        <w:rPr>
+          <w:rFonts w:ascii="Times New Roman" w:eastAsiaTheme="minorEastAsia" w:hAnsi="Times New Roman" w:cs="Times New Roman"/>
+          <w:i/>
+          <w:iCs/>
+          <w:sz w:val="24"/>
+          <w:szCs w:val="24"/>
+        </w:rPr>
+        <w:t>BAH</w:t>
+      </w:r>
+      <w:r>
+        <w:rPr>
+          <w:rFonts w:ascii="Times New Roman" w:eastAsiaTheme="minorEastAsia" w:hAnsi="Times New Roman" w:cs="Times New Roman"/>
+          <w:sz w:val="24"/>
+          <w:szCs w:val="24"/>
+        </w:rPr>
+        <w:t xml:space="preserve">) and reference period climate </w:t>
+      </w:r>
+      <w:proofErr w:type="spellStart"/>
+      <w:r>
+        <w:rPr>
+          <w:rFonts w:ascii="Times New Roman" w:eastAsiaTheme="minorEastAsia" w:hAnsi="Times New Roman" w:cs="Times New Roman"/>
+          <w:sz w:val="24"/>
+          <w:szCs w:val="24"/>
+        </w:rPr>
+        <w:t>normals</w:t>
+      </w:r>
+      <w:proofErr w:type="spellEnd"/>
+      <w:r>
+        <w:rPr>
+          <w:rFonts w:ascii="Times New Roman" w:eastAsiaTheme="minorEastAsia" w:hAnsi="Times New Roman" w:cs="Times New Roman"/>
+          <w:sz w:val="24"/>
+          <w:szCs w:val="24"/>
+        </w:rPr>
+        <w:t xml:space="preserve"> (</w:t>
+      </w:r>
+      <w:r>
+        <w:rPr>
+          <w:rFonts w:ascii="Times New Roman" w:eastAsiaTheme="minorEastAsia" w:hAnsi="Times New Roman" w:cs="Times New Roman"/>
+          <w:i/>
+          <w:iCs/>
+          <w:sz w:val="24"/>
+          <w:szCs w:val="24"/>
+        </w:rPr>
+        <w:t>CN</w:t>
+      </w:r>
+      <w:r>
+        <w:rPr>
+          <w:rFonts w:ascii="Times New Roman" w:eastAsiaTheme="minorEastAsia" w:hAnsi="Times New Roman" w:cs="Times New Roman"/>
+          <w:sz w:val="24"/>
+          <w:szCs w:val="24"/>
+        </w:rPr>
+        <w:t>) and remeasurement period climate anomalies (</w:t>
+      </w:r>
+      <w:r>
+        <w:rPr>
+          <w:rFonts w:ascii="Times New Roman" w:eastAsiaTheme="minorEastAsia" w:hAnsi="Times New Roman" w:cs="Times New Roman"/>
+          <w:i/>
+          <w:iCs/>
+          <w:sz w:val="24"/>
+          <w:szCs w:val="24"/>
+        </w:rPr>
+        <w:t>CA</w:t>
+      </w:r>
+      <w:r>
+        <w:rPr>
+          <w:rFonts w:ascii="Times New Roman" w:eastAsiaTheme="minorEastAsia" w:hAnsi="Times New Roman" w:cs="Times New Roman"/>
+          <w:sz w:val="24"/>
+          <w:szCs w:val="24"/>
+        </w:rPr>
+        <w:t xml:space="preserve">), as described for the mortality models above. </w:t>
+      </w:r>
+    </w:p>
+    <w:p>
+      <w:pPr>
+        <w:spacing w:line="360" w:lineRule="auto"/>
+        <w:rPr>
+          <w:rFonts w:ascii="Times New Roman" w:hAnsi="Times New Roman" w:cs="Times New Roman"/>
+          <w:i/>
+          <w:iCs/>
+          <w:sz w:val="24"/>
+          <w:szCs w:val="24"/>
+        </w:rPr>
+      </w:pPr>
+      <w:r>
+        <w:rPr>
+          <w:rFonts w:ascii="Times New Roman" w:hAnsi="Times New Roman" w:cs="Times New Roman"/>
+          <w:i/>
+          <w:iCs/>
+          <w:sz w:val="24"/>
+          <w:szCs w:val="24"/>
+        </w:rPr>
+        <w:t>Recruitment models</w:t>
+      </w:r>
+    </w:p>
+    <w:p>
+      <w:pPr>
+        <w:spacing w:line="360" w:lineRule="auto"/>
+        <w:rPr>
+          <w:rFonts w:ascii="Times New Roman" w:hAnsi="Times New Roman" w:cs="Times New Roman"/>
+          <w:sz w:val="24"/>
+          <w:szCs w:val="24"/>
+        </w:rPr>
+      </w:pPr>
+      <w:r>
+        <w:rPr>
+          <w:rFonts w:ascii="Times New Roman" w:hAnsi="Times New Roman" w:cs="Times New Roman"/>
+          <w:sz w:val="24"/>
+          <w:szCs w:val="24"/>
+        </w:rPr>
+        <w:tab/>
+        <w:t xml:space="preserve">Previous work on subalpine fir population trends has demonstrated that sapling recruitment presents a critical demographic bottleneck for the species across its distribution (Perret </w:t>
+      </w:r>
+      <w:r>
+        <w:rPr>
+          <w:rFonts w:ascii="Times New Roman" w:hAnsi="Times New Roman" w:cs="Times New Roman"/>
+          <w:i/>
+          <w:iCs/>
+          <w:sz w:val="24"/>
+          <w:szCs w:val="24"/>
+        </w:rPr>
+        <w:t>et al.</w:t>
+      </w:r>
+      <w:r>
+        <w:rPr>
+          <w:rFonts w:ascii="Times New Roman" w:hAnsi="Times New Roman" w:cs="Times New Roman"/>
+          <w:sz w:val="24"/>
+          <w:szCs w:val="24"/>
+        </w:rPr>
+        <w:t xml:space="preserve"> 2023). However, saplings are defined by FIA field protocol as trees with a diameter between 2.54 and 12.7 </w:t>
+      </w:r>
+      <w:proofErr w:type="gramStart"/>
+      <w:r>
+        <w:rPr>
+          <w:rFonts w:ascii="Times New Roman" w:hAnsi="Times New Roman" w:cs="Times New Roman"/>
+          <w:sz w:val="24"/>
+          <w:szCs w:val="24"/>
+        </w:rPr>
+        <w:t>cm, and</w:t>
+      </w:r>
+      <w:proofErr w:type="gramEnd"/>
+      <w:r>
+        <w:rPr>
+          <w:rFonts w:ascii="Times New Roman" w:hAnsi="Times New Roman" w:cs="Times New Roman"/>
+          <w:sz w:val="24"/>
+          <w:szCs w:val="24"/>
+        </w:rPr>
+        <w:t xml:space="preserve"> are inventoried on microplots similarly to seedlings. We thus chose to model sapling recruitment similarly to seedling </w:t>
+      </w:r>
+      <w:proofErr w:type="gramStart"/>
+      <w:r>
+        <w:rPr>
+          <w:rFonts w:ascii="Times New Roman" w:hAnsi="Times New Roman" w:cs="Times New Roman"/>
+          <w:sz w:val="24"/>
+          <w:szCs w:val="24"/>
+        </w:rPr>
+        <w:t>regeneration;</w:t>
+      </w:r>
+      <w:proofErr w:type="gramEnd"/>
+      <w:r>
+        <w:rPr>
+          <w:rFonts w:ascii="Times New Roman" w:hAnsi="Times New Roman" w:cs="Times New Roman"/>
+          <w:sz w:val="24"/>
+          <w:szCs w:val="24"/>
+        </w:rPr>
+        <w:t xml:space="preserve"> as the presence or absence of new sapling recruits recorded on the microplot at remeasurement.</w:t>
+      </w:r>
+      <w:r>
+        <w:rPr>
+          <w:rFonts w:ascii="Times New Roman" w:hAnsi="Times New Roman" w:cs="Times New Roman"/>
+          <w:sz w:val="24"/>
+          <w:szCs w:val="24"/>
+        </w:rPr>
+        <w:t xml:space="preserve">  </w:t>
+      </w:r>
+      <w:r>
+        <w:rPr>
+          <w:rFonts w:ascii="Times New Roman" w:hAnsi="Times New Roman" w:cs="Times New Roman"/>
+          <w:sz w:val="24"/>
+          <w:szCs w:val="24"/>
+        </w:rPr>
+        <w:t xml:space="preserve"> </w:t>
+      </w:r>
+      <w:r>
+        <w:rPr>
+          <w:rFonts w:ascii="Times New Roman" w:hAnsi="Times New Roman" w:cs="Times New Roman"/>
+          <w:color w:val="FF0000"/>
+          <w:sz w:val="24"/>
+          <w:szCs w:val="24"/>
+        </w:rPr>
+        <w:t xml:space="preserve">**sentence about splitting seedlings/saplings getting at different demographic </w:t>
+      </w:r>
+      <w:proofErr w:type="gramStart"/>
+      <w:r>
+        <w:rPr>
+          <w:rFonts w:ascii="Times New Roman" w:hAnsi="Times New Roman" w:cs="Times New Roman"/>
+          <w:color w:val="FF0000"/>
+          <w:sz w:val="24"/>
+          <w:szCs w:val="24"/>
+        </w:rPr>
+        <w:t>processes?*</w:t>
+      </w:r>
+      <w:proofErr w:type="gramEnd"/>
+      <w:r>
+        <w:rPr>
+          <w:rFonts w:ascii="Times New Roman" w:hAnsi="Times New Roman" w:cs="Times New Roman"/>
+          <w:color w:val="FF0000"/>
+          <w:sz w:val="24"/>
+          <w:szCs w:val="24"/>
+        </w:rPr>
+        <w:t>*</w:t>
+      </w:r>
+      <w:r>
+        <w:rPr>
+          <w:rFonts w:ascii="Times New Roman" w:hAnsi="Times New Roman" w:cs="Times New Roman"/>
+          <w:sz w:val="24"/>
+          <w:szCs w:val="24"/>
+        </w:rPr>
+        <w:t xml:space="preserve"> Sapling recruitment models were structured identically to seedling regeneration models (equation 2)</w:t>
+      </w:r>
+      <w:r>
+        <w:rPr>
+          <w:rFonts w:ascii="Times New Roman" w:hAnsi="Times New Roman" w:cs="Times New Roman"/>
+          <w:sz w:val="24"/>
+          <w:szCs w:val="24"/>
+        </w:rPr>
+        <w:t xml:space="preserve"> for both species.</w:t>
+      </w:r>
+    </w:p>
+    <w:p>
+      <w:pPr>
+        <w:spacing w:line="360" w:lineRule="auto"/>
+        <w:rPr>
+          <w:rFonts w:ascii="Times New Roman" w:hAnsi="Times New Roman" w:cs="Times New Roman"/>
+          <w:sz w:val="24"/>
+          <w:szCs w:val="24"/>
+        </w:rPr>
+      </w:pPr>
+    </w:p>
+    <w:p>
+      <w:pPr>
+        <w:spacing w:line="360" w:lineRule="auto"/>
+        <w:ind w:left="720" w:hanging="720"/>
+        <w:rPr>
+          <w:rFonts w:ascii="Times New Roman" w:hAnsi="Times New Roman" w:cs="Times New Roman"/>
+          <w:sz w:val="24"/>
+          <w:szCs w:val="24"/>
+          <w:u w:val="single"/>
+          <w:rPrChange w:id="37" w:author="Perret, Daniel - FS, OR" w:date="2024-04-09T16:48:00Z">
+            <w:rPr>
+              <w:rFonts w:ascii="Times New Roman" w:hAnsi="Times New Roman" w:cs="Times New Roman"/>
+              <w:color w:val="FF0000"/>
+              <w:sz w:val="24"/>
+              <w:szCs w:val="24"/>
+              <w:u w:val="single"/>
+            </w:rPr>
+          </w:rPrChange>
+        </w:rPr>
+      </w:pPr>
+      <w:r>
+        <w:rPr>
+          <w:rFonts w:ascii="Times New Roman" w:hAnsi="Times New Roman" w:cs="Times New Roman"/>
+          <w:sz w:val="24"/>
+          <w:szCs w:val="24"/>
+          <w:u w:val="single"/>
+          <w:rPrChange w:id="38" w:author="Perret, Daniel - FS, OR" w:date="2024-04-09T16:48:00Z">
+            <w:rPr>
+              <w:rFonts w:ascii="Times New Roman" w:hAnsi="Times New Roman" w:cs="Times New Roman"/>
+              <w:color w:val="FF0000"/>
+              <w:sz w:val="24"/>
+              <w:szCs w:val="24"/>
+              <w:u w:val="single"/>
+            </w:rPr>
+          </w:rPrChange>
+        </w:rPr>
+        <w:lastRenderedPageBreak/>
+        <w:t>Future Projections</w:t>
+      </w:r>
+    </w:p>
+    <w:p>
+      <w:pPr>
+        <w:spacing w:line="360" w:lineRule="auto"/>
+        <w:ind w:left="720" w:hanging="720"/>
+        <w:rPr>
+          <w:ins w:id="39" w:author="Perret, Daniel - FS, OR" w:date="2024-04-09T16:47:00Z"/>
+          <w:rFonts w:ascii="Times New Roman" w:hAnsi="Times New Roman" w:cs="Times New Roman"/>
+          <w:color w:val="FF0000"/>
+          <w:sz w:val="24"/>
+          <w:szCs w:val="24"/>
+        </w:rPr>
+      </w:pPr>
+      <w:ins w:id="40" w:author="Perret, Daniel - FS, OR" w:date="2024-04-09T16:47:00Z">
+        <w:r>
+          <w:rPr>
+            <w:rFonts w:ascii="Times New Roman" w:hAnsi="Times New Roman" w:cs="Times New Roman"/>
+            <w:sz w:val="24"/>
+            <w:szCs w:val="24"/>
+            <w:rPrChange w:id="41" w:author="Perret, Daniel - FS, OR" w:date="2024-04-09T16:48:00Z">
               <w:rPr>
-                <w:rFonts w:ascii="Times New Roman" w:eastAsiaTheme="minorEastAsia" w:hAnsi="Times New Roman" w:cs="Times New Roman"/>
+                <w:rFonts w:ascii="Times New Roman" w:hAnsi="Times New Roman" w:cs="Times New Roman"/>
+                <w:color w:val="FF0000"/>
                 <w:sz w:val="24"/>
                 <w:szCs w:val="24"/>
               </w:rPr>
             </w:rPrChange>
           </w:rPr>
-          <w:t>r</w:t>
+          <w:tab/>
+          <w:t>W</w:t>
         </w:r>
       </w:ins>
-      <w:r>
-        <w:rPr>
-          <w:rFonts w:ascii="Times New Roman" w:eastAsiaTheme="minorEastAsia" w:hAnsi="Times New Roman" w:cs="Times New Roman"/>
-          <w:sz w:val="24"/>
-          <w:szCs w:val="24"/>
-        </w:rPr>
-        <w:t xml:space="preserve"> and several predictor variables. These include the severity of fire disturbance (</w:t>
-      </w:r>
-      <w:r>
-        <w:rPr>
-          <w:rFonts w:ascii="Times New Roman" w:eastAsiaTheme="minorEastAsia" w:hAnsi="Times New Roman" w:cs="Times New Roman"/>
-          <w:i/>
-          <w:iCs/>
-          <w:sz w:val="24"/>
-          <w:szCs w:val="24"/>
-        </w:rPr>
-        <w:t>SEV</w:t>
-      </w:r>
-      <w:r>
-        <w:rPr>
-          <w:rFonts w:ascii="Times New Roman" w:eastAsiaTheme="minorEastAsia" w:hAnsi="Times New Roman" w:cs="Times New Roman"/>
-          <w:sz w:val="24"/>
-          <w:szCs w:val="24"/>
-        </w:rPr>
-        <w:t>) on a plot between t</w:t>
-      </w:r>
-      <w:r>
-        <w:rPr>
-          <w:rFonts w:ascii="Times New Roman" w:eastAsiaTheme="minorEastAsia" w:hAnsi="Times New Roman" w:cs="Times New Roman"/>
-          <w:sz w:val="24"/>
-          <w:szCs w:val="24"/>
-          <w:vertAlign w:val="subscript"/>
-        </w:rPr>
-        <w:t>2</w:t>
-      </w:r>
-      <w:r>
-        <w:rPr>
-          <w:rFonts w:ascii="Times New Roman" w:eastAsiaTheme="minorEastAsia" w:hAnsi="Times New Roman" w:cs="Times New Roman"/>
-          <w:sz w:val="24"/>
-          <w:szCs w:val="24"/>
-        </w:rPr>
-        <w:t xml:space="preserve"> and t1, calculated as the </w:t>
-      </w:r>
-      <w:commentRangeStart w:id="35"/>
-      <w:r>
-        <w:rPr>
-          <w:rFonts w:ascii="Times New Roman" w:eastAsiaTheme="minorEastAsia" w:hAnsi="Times New Roman" w:cs="Times New Roman"/>
-          <w:sz w:val="24"/>
-          <w:szCs w:val="24"/>
-        </w:rPr>
-        <w:t>proportion of adult trees of all species</w:t>
-      </w:r>
-      <w:commentRangeEnd w:id="35"/>
-      <w:r>
-        <w:rPr>
-          <w:rStyle w:val="CommentReference"/>
-        </w:rPr>
-        <w:commentReference w:id="35"/>
-      </w:r>
-      <w:r>
-        <w:rPr>
-          <w:rFonts w:ascii="Times New Roman" w:eastAsiaTheme="minorEastAsia" w:hAnsi="Times New Roman" w:cs="Times New Roman"/>
-          <w:sz w:val="24"/>
-          <w:szCs w:val="24"/>
-        </w:rPr>
-        <w:t xml:space="preserve"> living on the plot at t1 that had died due to fire (according to FIA field crew assignments) by t2. Other predictors included total stand basal area (</w:t>
-      </w:r>
-      <w:r>
-        <w:rPr>
-          <w:rFonts w:ascii="Times New Roman" w:eastAsiaTheme="minorEastAsia" w:hAnsi="Times New Roman" w:cs="Times New Roman"/>
-          <w:i/>
-          <w:iCs/>
-          <w:sz w:val="24"/>
-          <w:szCs w:val="24"/>
-        </w:rPr>
-        <w:t>BAH</w:t>
-      </w:r>
-      <w:r>
-        <w:rPr>
-          <w:rFonts w:ascii="Times New Roman" w:eastAsiaTheme="minorEastAsia" w:hAnsi="Times New Roman" w:cs="Times New Roman"/>
-          <w:sz w:val="24"/>
-          <w:szCs w:val="24"/>
-        </w:rPr>
-        <w:t xml:space="preserve">) and reference period climate </w:t>
-      </w:r>
-      <w:proofErr w:type="spellStart"/>
-      <w:r>
-        <w:rPr>
-          <w:rFonts w:ascii="Times New Roman" w:eastAsiaTheme="minorEastAsia" w:hAnsi="Times New Roman" w:cs="Times New Roman"/>
-          <w:sz w:val="24"/>
-          <w:szCs w:val="24"/>
-        </w:rPr>
-        <w:t>normals</w:t>
-      </w:r>
-      <w:proofErr w:type="spellEnd"/>
-      <w:r>
-        <w:rPr>
-          <w:rFonts w:ascii="Times New Roman" w:eastAsiaTheme="minorEastAsia" w:hAnsi="Times New Roman" w:cs="Times New Roman"/>
-          <w:sz w:val="24"/>
-          <w:szCs w:val="24"/>
-        </w:rPr>
-        <w:t xml:space="preserve"> (</w:t>
-      </w:r>
-      <w:r>
-        <w:rPr>
-          <w:rFonts w:ascii="Times New Roman" w:eastAsiaTheme="minorEastAsia" w:hAnsi="Times New Roman" w:cs="Times New Roman"/>
-          <w:i/>
-          <w:iCs/>
-          <w:sz w:val="24"/>
-          <w:szCs w:val="24"/>
-        </w:rPr>
-        <w:t>CN</w:t>
-      </w:r>
-      <w:r>
-        <w:rPr>
-          <w:rFonts w:ascii="Times New Roman" w:eastAsiaTheme="minorEastAsia" w:hAnsi="Times New Roman" w:cs="Times New Roman"/>
-          <w:sz w:val="24"/>
-          <w:szCs w:val="24"/>
-        </w:rPr>
-        <w:t>) and remeasurement period climate anomalies (</w:t>
-      </w:r>
-      <w:r>
-        <w:rPr>
-          <w:rFonts w:ascii="Times New Roman" w:eastAsiaTheme="minorEastAsia" w:hAnsi="Times New Roman" w:cs="Times New Roman"/>
-          <w:i/>
-          <w:iCs/>
-          <w:sz w:val="24"/>
-          <w:szCs w:val="24"/>
-        </w:rPr>
-        <w:t>CA</w:t>
-      </w:r>
-      <w:r>
-        <w:rPr>
-          <w:rFonts w:ascii="Times New Roman" w:eastAsiaTheme="minorEastAsia" w:hAnsi="Times New Roman" w:cs="Times New Roman"/>
-          <w:sz w:val="24"/>
-          <w:szCs w:val="24"/>
-        </w:rPr>
-        <w:t xml:space="preserve">), as described for the mortality models above. </w:t>
-      </w:r>
-    </w:p>
-    <w:p>
-      <w:pPr>
-        <w:spacing w:line="360" w:lineRule="auto"/>
-        <w:rPr>
-          <w:rFonts w:ascii="Times New Roman" w:hAnsi="Times New Roman" w:cs="Times New Roman"/>
-          <w:i/>
-          <w:iCs/>
-          <w:sz w:val="24"/>
-          <w:szCs w:val="24"/>
-        </w:rPr>
-      </w:pPr>
-      <w:r>
-        <w:rPr>
-          <w:rFonts w:ascii="Times New Roman" w:hAnsi="Times New Roman" w:cs="Times New Roman"/>
-          <w:i/>
-          <w:iCs/>
-          <w:sz w:val="24"/>
-          <w:szCs w:val="24"/>
-        </w:rPr>
-        <w:t>Recruitment models</w:t>
-      </w:r>
-    </w:p>
-    <w:p>
-      <w:pPr>
-        <w:spacing w:line="360" w:lineRule="auto"/>
-        <w:rPr>
-          <w:rFonts w:ascii="Times New Roman" w:hAnsi="Times New Roman" w:cs="Times New Roman"/>
-          <w:sz w:val="24"/>
-          <w:szCs w:val="24"/>
-        </w:rPr>
-      </w:pPr>
-      <w:r>
-        <w:rPr>
-          <w:rFonts w:ascii="Times New Roman" w:hAnsi="Times New Roman" w:cs="Times New Roman"/>
-          <w:sz w:val="24"/>
-          <w:szCs w:val="24"/>
-        </w:rPr>
-        <w:tab/>
-        <w:t xml:space="preserve">Previous work on subalpine fir population trends has demonstrated that sapling recruitment presents a critical demographic bottleneck for the species across its distribution (Perret </w:t>
-      </w:r>
-      <w:r>
-        <w:rPr>
-          <w:rFonts w:ascii="Times New Roman" w:hAnsi="Times New Roman" w:cs="Times New Roman"/>
-          <w:i/>
-          <w:iCs/>
-          <w:sz w:val="24"/>
-          <w:szCs w:val="24"/>
-        </w:rPr>
-        <w:t>et al.</w:t>
-      </w:r>
-      <w:r>
-        <w:rPr>
-          <w:rFonts w:ascii="Times New Roman" w:hAnsi="Times New Roman" w:cs="Times New Roman"/>
-          <w:sz w:val="24"/>
-          <w:szCs w:val="24"/>
-        </w:rPr>
-        <w:t xml:space="preserve"> 2023). However, saplings are defined by FIA field protocol as trees with a diameter between 2.54 and 12.7 </w:t>
-      </w:r>
-      <w:proofErr w:type="gramStart"/>
-      <w:r>
-        <w:rPr>
-          <w:rFonts w:ascii="Times New Roman" w:hAnsi="Times New Roman" w:cs="Times New Roman"/>
-          <w:sz w:val="24"/>
-          <w:szCs w:val="24"/>
-        </w:rPr>
-        <w:t>cm, and</w:t>
-      </w:r>
-      <w:proofErr w:type="gramEnd"/>
-      <w:r>
-        <w:rPr>
-          <w:rFonts w:ascii="Times New Roman" w:hAnsi="Times New Roman" w:cs="Times New Roman"/>
-          <w:sz w:val="24"/>
-          <w:szCs w:val="24"/>
-        </w:rPr>
-        <w:t xml:space="preserve"> are inventoried on microplots similarly to seedlings. We thus chose to model sapling recruitment similarly to seedling </w:t>
-      </w:r>
-      <w:proofErr w:type="gramStart"/>
-      <w:r>
-        <w:rPr>
-          <w:rFonts w:ascii="Times New Roman" w:hAnsi="Times New Roman" w:cs="Times New Roman"/>
-          <w:sz w:val="24"/>
-          <w:szCs w:val="24"/>
-        </w:rPr>
-        <w:t>regeneration;</w:t>
-      </w:r>
-      <w:proofErr w:type="gramEnd"/>
-      <w:r>
-        <w:rPr>
-          <w:rFonts w:ascii="Times New Roman" w:hAnsi="Times New Roman" w:cs="Times New Roman"/>
-          <w:sz w:val="24"/>
-          <w:szCs w:val="24"/>
-        </w:rPr>
-        <w:t xml:space="preserve"> as the presence or absence of new sapling recruits recorded on the microplot at remeasurement.</w:t>
-      </w:r>
-      <w:r>
-        <w:rPr>
-          <w:rFonts w:ascii="Times New Roman" w:hAnsi="Times New Roman" w:cs="Times New Roman"/>
-          <w:sz w:val="24"/>
-          <w:szCs w:val="24"/>
-        </w:rPr>
-        <w:t xml:space="preserve">  </w:t>
-      </w:r>
-      <w:r>
-        <w:rPr>
-          <w:rFonts w:ascii="Times New Roman" w:hAnsi="Times New Roman" w:cs="Times New Roman"/>
-          <w:sz w:val="24"/>
-          <w:szCs w:val="24"/>
-        </w:rPr>
-        <w:t xml:space="preserve"> </w:t>
-      </w:r>
-      <w:r>
-        <w:rPr>
-          <w:rFonts w:ascii="Times New Roman" w:hAnsi="Times New Roman" w:cs="Times New Roman"/>
-          <w:color w:val="FF0000"/>
-          <w:sz w:val="24"/>
-          <w:szCs w:val="24"/>
-        </w:rPr>
-        <w:t xml:space="preserve">**sentence about splitting seedlings/saplings getting at different demographic </w:t>
-      </w:r>
-      <w:proofErr w:type="gramStart"/>
-      <w:r>
-        <w:rPr>
-          <w:rFonts w:ascii="Times New Roman" w:hAnsi="Times New Roman" w:cs="Times New Roman"/>
-          <w:color w:val="FF0000"/>
-          <w:sz w:val="24"/>
-          <w:szCs w:val="24"/>
-        </w:rPr>
-        <w:t>processes?*</w:t>
-      </w:r>
-      <w:proofErr w:type="gramEnd"/>
-      <w:r>
-        <w:rPr>
-          <w:rFonts w:ascii="Times New Roman" w:hAnsi="Times New Roman" w:cs="Times New Roman"/>
-          <w:color w:val="FF0000"/>
-          <w:sz w:val="24"/>
-          <w:szCs w:val="24"/>
-        </w:rPr>
-        <w:t>*</w:t>
-      </w:r>
-      <w:r>
-        <w:rPr>
-          <w:rFonts w:ascii="Times New Roman" w:hAnsi="Times New Roman" w:cs="Times New Roman"/>
-          <w:sz w:val="24"/>
-          <w:szCs w:val="24"/>
-        </w:rPr>
-        <w:t xml:space="preserve"> Sapling recruitment models were structured identically to seedling regeneration models (equation 2)</w:t>
-      </w:r>
-      <w:r>
-        <w:rPr>
-          <w:rFonts w:ascii="Times New Roman" w:hAnsi="Times New Roman" w:cs="Times New Roman"/>
-          <w:sz w:val="24"/>
-          <w:szCs w:val="24"/>
-        </w:rPr>
-        <w:t xml:space="preserve"> for both species.</w:t>
-      </w:r>
-    </w:p>
-    <w:p>
-      <w:pPr>
-        <w:spacing w:line="360" w:lineRule="auto"/>
-        <w:rPr>
-          <w:rFonts w:ascii="Times New Roman" w:hAnsi="Times New Roman" w:cs="Times New Roman"/>
-          <w:sz w:val="24"/>
-          <w:szCs w:val="24"/>
-        </w:rPr>
-      </w:pPr>
+      <w:ins w:id="42" w:author="Perret, Daniel - FS, OR" w:date="2024-04-09T16:48:00Z">
+        <w:r>
+          <w:rPr>
+            <w:rFonts w:ascii="Times New Roman" w:hAnsi="Times New Roman" w:cs="Times New Roman"/>
+            <w:sz w:val="24"/>
+            <w:szCs w:val="24"/>
+            <w:rPrChange w:id="43" w:author="Perret, Daniel - FS, OR" w:date="2024-04-09T16:48:00Z">
+              <w:rPr>
+                <w:rFonts w:ascii="Times New Roman" w:hAnsi="Times New Roman" w:cs="Times New Roman"/>
+                <w:color w:val="FF0000"/>
+                <w:sz w:val="24"/>
+                <w:szCs w:val="24"/>
+              </w:rPr>
+            </w:rPrChange>
+          </w:rPr>
+          <w:t>e used</w:t>
+        </w:r>
+      </w:ins>
+      <w:ins w:id="44" w:author="Perret, Daniel - FS, OR" w:date="2024-04-09T17:17:00Z">
+        <w:r>
+          <w:rPr>
+            <w:rFonts w:ascii="Times New Roman" w:hAnsi="Times New Roman" w:cs="Times New Roman"/>
+            <w:sz w:val="24"/>
+            <w:szCs w:val="24"/>
+          </w:rPr>
+          <w:t xml:space="preserve"> a multinomial logistic regression </w:t>
+        </w:r>
+      </w:ins>
+      <w:del w:id="45" w:author="Perret, Daniel - FS, OR" w:date="2024-04-09T17:17:00Z">
+        <w:r>
+          <w:rPr>
+            <w:rFonts w:ascii="Times New Roman" w:hAnsi="Times New Roman" w:cs="Times New Roman"/>
+            <w:color w:val="FF0000"/>
+            <w:sz w:val="24"/>
+            <w:szCs w:val="24"/>
+          </w:rPr>
+          <w:tab/>
+        </w:r>
+      </w:del>
     </w:p>
     <w:p>
       <w:pPr>
         <w:spacing w:line="360" w:lineRule="auto"/>
         <w:ind w:left="720" w:hanging="720"/>
         <w:rPr>
+          <w:ins w:id="46" w:author="Perret, Daniel - FS, OR" w:date="2024-04-09T16:47:00Z"/>
           <w:rFonts w:ascii="Times New Roman" w:hAnsi="Times New Roman" w:cs="Times New Roman"/>
           <w:color w:val="FF0000"/>
           <w:sz w:val="24"/>
           <w:szCs w:val="24"/>
-          <w:u w:val="single"/>
-        </w:rPr>
-      </w:pPr>
-      <w:r>
-        <w:rPr>
-          <w:rFonts w:ascii="Times New Roman" w:hAnsi="Times New Roman" w:cs="Times New Roman"/>
-          <w:color w:val="FF0000"/>
-          <w:sz w:val="24"/>
-          <w:szCs w:val="24"/>
-          <w:u w:val="single"/>
-        </w:rPr>
-        <w:lastRenderedPageBreak/>
-        <w:t>Future Projections</w:t>
-      </w:r>
+        </w:rPr>
+      </w:pPr>
     </w:p>
     <w:p>
       <w:pPr>
@@ -5565,15 +5632,6 @@
           <w:szCs w:val="24"/>
         </w:rPr>
       </w:pPr>
-      <w:r>
-        <w:rPr>
-          <w:rFonts w:ascii="Times New Roman" w:hAnsi="Times New Roman" w:cs="Times New Roman"/>
-          <w:color w:val="FF0000"/>
-          <w:sz w:val="24"/>
-          <w:szCs w:val="24"/>
-        </w:rPr>
-        <w:tab/>
-      </w:r>
       <w:r>
         <w:rPr>
           <w:rFonts w:ascii="Times New Roman" w:hAnsi="Times New Roman" w:cs="Times New Roman"/>
@@ -5911,7 +5969,7 @@
         <w:tab/>
         <w:t xml:space="preserve">Across all ecoregion subsections where subalpine fir and Engelmann spruce co-occur, we found that 38.4% of the species’ shared </w:t>
       </w:r>
-      <w:ins w:id="36" w:author="Bell, David - FS, OR" w:date="2024-04-05T13:53:00Z">
+      <w:ins w:id="47" w:author="Bell, David - FS, OR" w:date="2024-04-05T13:53:00Z">
         <w:r>
           <w:rPr>
             <w:rFonts w:ascii="Times New Roman" w:hAnsi="Times New Roman" w:cs="Times New Roman"/>
@@ -6008,19 +6066,19 @@
         </w:rPr>
         <w:t xml:space="preserve"> (</w:t>
       </w:r>
-      <w:commentRangeStart w:id="37"/>
+      <w:commentRangeStart w:id="48"/>
       <w:r>
         <w:rPr>
           <w:rFonts w:ascii="Times New Roman" w:hAnsi="Times New Roman" w:cs="Times New Roman"/>
         </w:rPr>
         <w:t>Figure 2</w:t>
       </w:r>
-      <w:commentRangeEnd w:id="37"/>
+      <w:commentRangeEnd w:id="48"/>
       <w:r>
         <w:rPr>
           <w:rStyle w:val="CommentReference"/>
         </w:rPr>
-        <w:commentReference w:id="37"/>
+        <w:commentReference w:id="48"/>
       </w:r>
       <w:r>
         <w:rPr>
@@ -6046,21 +6104,7 @@
         <w:rPr>
           <w:rFonts w:ascii="Times New Roman" w:hAnsi="Times New Roman" w:cs="Times New Roman"/>
         </w:rPr>
-        <w:t xml:space="preserve">category. This </w:t>
-      </w:r>
-      <w:proofErr w:type="gramStart"/>
-      <w:r>
-        <w:rPr>
-          <w:rFonts w:ascii="Times New Roman" w:hAnsi="Times New Roman" w:cs="Times New Roman"/>
-        </w:rPr>
-        <w:t>is in contrast to</w:t>
-      </w:r>
-      <w:proofErr w:type="gramEnd"/>
-      <w:r>
-        <w:rPr>
-          <w:rFonts w:ascii="Times New Roman" w:hAnsi="Times New Roman" w:cs="Times New Roman"/>
-        </w:rPr>
-        <w:t xml:space="preserve"> the northern Rocky Mountains in northern Idaho and northwestern Montana, which formed the largest contiguous block of estimated </w:t>
+        <w:t xml:space="preserve">category. This is in contrast to the northern Rocky Mountains in northern Idaho and northwestern Montana, which formed the largest contiguous block of estimated </w:t>
       </w:r>
       <w:r>
         <w:rPr>
@@ -6218,21 +6262,7 @@
         <w:rPr>
           <w:rFonts w:ascii="Times New Roman" w:hAnsi="Times New Roman" w:cs="Times New Roman"/>
         </w:rPr>
-        <w:t xml:space="preserve"> </w:t>
-      </w:r>
-      <w:proofErr w:type="gramStart"/>
-      <w:r>
-        <w:rPr>
-          <w:rFonts w:ascii="Times New Roman" w:hAnsi="Times New Roman" w:cs="Times New Roman"/>
-        </w:rPr>
-        <w:t>fairly consistent</w:t>
-      </w:r>
-      <w:proofErr w:type="gramEnd"/>
-      <w:r>
-        <w:rPr>
-          <w:rFonts w:ascii="Times New Roman" w:hAnsi="Times New Roman" w:cs="Times New Roman"/>
-        </w:rPr>
-        <w:t xml:space="preserve"> across categories, ranging from 2-3 trees per hectare for diseases and 1-3 trees per hectare for insects. Fire mortality was more variable, however, and was the dominant mortality agent for subalpine fir in the </w:t>
+        <w:t xml:space="preserve"> fairly consistent across categories, ranging from 2-3 trees per hectare for diseases and 1-3 trees per hectare for insects. Fire mortality was more variable, however, and was the dominant mortality agent for subalpine fir in the </w:t>
       </w:r>
       <w:r>
         <w:rPr>
@@ -6308,7 +6338,7 @@
           <w:iCs/>
         </w:rPr>
       </w:pPr>
-      <w:commentRangeStart w:id="38"/>
+      <w:commentRangeStart w:id="49"/>
       <w:r>
         <w:rPr>
           <w:rFonts w:ascii="Times New Roman" w:hAnsi="Times New Roman" w:cs="Times New Roman"/>
@@ -6331,12 +6361,12 @@
         </w:rPr>
         <w:t xml:space="preserve"> equal to 1.0 for all covariate estimates and visual inspection of sampling chains. </w:t>
       </w:r>
-      <w:commentRangeEnd w:id="38"/>
+      <w:commentRangeEnd w:id="49"/>
       <w:r>
         <w:rPr>
           <w:rStyle w:val="CommentReference"/>
         </w:rPr>
-        <w:commentReference w:id="38"/>
+        <w:commentReference w:id="49"/>
       </w:r>
     </w:p>
     <w:p>
@@ -6378,7 +6408,7 @@
         </w:rPr>
         <w:t xml:space="preserve">Individual probability of mortality on average was </w:t>
       </w:r>
-      <w:ins w:id="39" w:author="Bell, David - FS, OR" w:date="2024-04-05T14:03:00Z">
+      <w:ins w:id="50" w:author="Bell, David - FS, OR" w:date="2024-04-05T14:03:00Z">
         <w:r>
           <w:rPr>
             <w:rFonts w:ascii="Times New Roman" w:hAnsi="Times New Roman" w:cs="Times New Roman"/>
@@ -6401,7 +6431,7 @@
         </w:rPr>
         <w:t xml:space="preserve">. For both species, probability of mortality increased with tree size, though the effect was stronger for subalpine fir than for Engelmann spruce (Supplementary Figure X). Tree condition was also an important influence on mortality, with higher crown ratios associated with lower probability of mortality and insect/disease damage associated with higher probability of mortality. For subalpine fir, mortality was higher in regions with warmer mean reference temperatures; this effect was weaker for Engelmann spruce (Supplementary Figure X). Despite this, warmer temperature anomalies during remeasurement were associated with lower mortality for both species (Figure 3a), and especially for subalpine fir. </w:t>
       </w:r>
-      <w:commentRangeStart w:id="40"/>
+      <w:commentRangeStart w:id="51"/>
       <w:r>
         <w:rPr>
           <w:rFonts w:ascii="Times New Roman" w:hAnsi="Times New Roman" w:cs="Times New Roman"/>
@@ -6416,12 +6446,12 @@
         </w:rPr>
         <w:t>Engelmann spruce mortality was higher in wetter regions</w:t>
       </w:r>
-      <w:commentRangeEnd w:id="40"/>
+      <w:commentRangeEnd w:id="51"/>
       <w:r>
         <w:rPr>
           <w:rStyle w:val="CommentReference"/>
         </w:rPr>
-        <w:commentReference w:id="40"/>
+        <w:commentReference w:id="51"/>
       </w:r>
       <w:r>
         <w:rPr>
@@ -6649,7 +6679,7 @@
         </w:rPr>
         <w:t xml:space="preserve"> </w:t>
       </w:r>
-      <w:commentRangeStart w:id="41"/>
+      <w:commentRangeStart w:id="52"/>
       <w:r>
         <w:rPr>
           <w:rFonts w:ascii="Times New Roman" w:hAnsi="Times New Roman" w:cs="Times New Roman"/>
@@ -6657,12 +6687,12 @@
         </w:rPr>
         <w:t>higher moisture deficit anomalies were associated with higher sapling recruitment probabilities in drier regions, and lower recruitment in wetter regions (Supplementary Figure X).</w:t>
       </w:r>
-      <w:commentRangeEnd w:id="41"/>
+      <w:commentRangeEnd w:id="52"/>
       <w:r>
         <w:rPr>
           <w:rStyle w:val="CommentReference"/>
         </w:rPr>
-        <w:commentReference w:id="41"/>
+        <w:commentReference w:id="52"/>
       </w:r>
       <w:r>
         <w:rPr>
@@ -6769,6 +6799,7 @@
           <w:bCs/>
         </w:rPr>
       </w:pPr>
+      <w:commentRangeStart w:id="53"/>
       <w:r>
         <w:rPr>
           <w:rFonts w:ascii="Times New Roman" w:hAnsi="Times New Roman" w:cs="Times New Roman"/>
@@ -6985,6 +7016,13 @@
         </w:rPr>
         <w:t xml:space="preserve">, in which both species are experiencing population declines concurrently. </w:t>
       </w:r>
+      <w:commentRangeEnd w:id="53"/>
+      <w:r>
+        <w:rPr>
+          <w:rStyle w:val="CommentReference"/>
+        </w:rPr>
+        <w:commentReference w:id="53"/>
+      </w:r>
     </w:p>
     <w:p>
       <w:pPr>
@@ -7108,6 +7146,7 @@
         <w:pStyle w:val="NormalWeb"/>
         <w:spacing w:line="360" w:lineRule="auto"/>
       </w:pPr>
+      <w:commentRangeStart w:id="54"/>
       <w:r>
         <w:rPr>
           <w:noProof/>
@@ -7161,6 +7200,14 @@
           </wp:inline>
         </w:drawing>
       </w:r>
+      <w:commentRangeEnd w:id="54"/>
+      <w:r>
+        <w:rPr>
+          <w:rStyle w:val="CommentReference"/>
+          <w:rFonts w:asciiTheme="minorHAnsi" w:eastAsiaTheme="minorHAnsi" w:hAnsiTheme="minorHAnsi" w:cstheme="minorBidi"/>
+        </w:rPr>
+        <w:commentReference w:id="54"/>
+      </w:r>
     </w:p>
     <w:p>
       <w:pPr>
@@ -7169,7 +7216,8 @@
           <w:rFonts w:ascii="Times New Roman" w:hAnsi="Times New Roman" w:cs="Times New Roman"/>
         </w:rPr>
       </w:pPr>
-      <w:commentRangeStart w:id="42"/>
+      <w:commentRangeStart w:id="55"/>
+      <w:commentRangeStart w:id="56"/>
       <w:r>
         <w:rPr>
           <w:rFonts w:ascii="Times New Roman" w:hAnsi="Times New Roman" w:cs="Times New Roman"/>
@@ -7184,12 +7232,19 @@
         </w:rPr>
         <w:t xml:space="preserve"> </w:t>
       </w:r>
-      <w:commentRangeEnd w:id="42"/>
+      <w:commentRangeEnd w:id="55"/>
       <w:r>
         <w:rPr>
           <w:rStyle w:val="CommentReference"/>
         </w:rPr>
-        <w:commentReference w:id="42"/>
+        <w:commentReference w:id="55"/>
+      </w:r>
+      <w:commentRangeEnd w:id="56"/>
+      <w:r>
+        <w:rPr>
+          <w:rStyle w:val="CommentReference"/>
+        </w:rPr>
+        <w:commentReference w:id="56"/>
       </w:r>
       <w:r>
         <w:rPr>
@@ -7329,7 +7384,7 @@
         <w:rPr>
           <w:rFonts w:ascii="Times New Roman" w:hAnsi="Times New Roman" w:cs="Times New Roman"/>
           <w:vertAlign w:val="superscript"/>
-          <w:rPrChange w:id="43" w:author="Bell, David - FS, OR" w:date="2024-04-05T13:59:00Z">
+          <w:rPrChange w:id="57" w:author="Bell, David - FS, OR" w:date="2024-04-05T13:59:00Z">
             <w:rPr>
               <w:rFonts w:ascii="Times New Roman" w:hAnsi="Times New Roman" w:cs="Times New Roman"/>
             </w:rPr>
@@ -7347,7 +7402,7 @@
         <w:rPr>
           <w:rFonts w:ascii="Times New Roman" w:hAnsi="Times New Roman" w:cs="Times New Roman"/>
           <w:vertAlign w:val="superscript"/>
-          <w:rPrChange w:id="44" w:author="Bell, David - FS, OR" w:date="2024-04-05T13:59:00Z">
+          <w:rPrChange w:id="58" w:author="Bell, David - FS, OR" w:date="2024-04-05T13:59:00Z">
             <w:rPr>
               <w:rFonts w:ascii="Times New Roman" w:hAnsi="Times New Roman" w:cs="Times New Roman"/>
             </w:rPr>
@@ -7384,6 +7439,247 @@
     </w:p>
     <w:p>
       <w:pPr>
+        <w:rPr>
+          <w:ins w:id="59" w:author="Perret, Daniel - FS, OR" w:date="2024-04-08T10:33:00Z"/>
+          <w:rFonts w:ascii="Times New Roman" w:hAnsi="Times New Roman" w:cs="Times New Roman"/>
+        </w:rPr>
+      </w:pPr>
+      <w:ins w:id="60" w:author="Perret, Daniel - FS, OR" w:date="2024-04-08T10:33:00Z">
+        <w:r>
+          <w:rPr>
+            <w:rFonts w:ascii="Times New Roman" w:hAnsi="Times New Roman" w:cs="Times New Roman"/>
+          </w:rPr>
+          <w:br w:type="page"/>
+        </w:r>
+      </w:ins>
+    </w:p>
+    <w:p>
+      <w:pPr>
+        <w:rPr>
+          <w:ins w:id="61" w:author="Perret, Daniel - FS, OR" w:date="2024-04-08T10:33:00Z"/>
+          <w:rFonts w:ascii="Times New Roman" w:hAnsi="Times New Roman" w:cs="Times New Roman"/>
+        </w:rPr>
+      </w:pPr>
+      <w:ins w:id="62" w:author="Perret, Daniel - FS, OR" w:date="2024-04-08T10:33:00Z">
+        <w:r>
+          <w:rPr>
+            <w:rFonts w:ascii="Times New Roman" w:hAnsi="Times New Roman" w:cs="Times New Roman"/>
+          </w:rPr>
+          <w:lastRenderedPageBreak/>
+          <w:br w:type="page"/>
+        </w:r>
+        <w:commentRangeStart w:id="63"/>
+        <w:r>
+          <w:rPr>
+            <w:rFonts w:ascii="Times New Roman" w:hAnsi="Times New Roman" w:cs="Times New Roman"/>
+            <w:noProof/>
+          </w:rPr>
+          <w:lastRenderedPageBreak/>
+          <w:drawing>
+            <wp:inline distT="0" distB="0" distL="0" distR="0" wp14:anchorId="1A28157F" wp14:editId="0F01E76F">
+              <wp:extent cx="5943600" cy="4772025"/>
+              <wp:effectExtent l="0" t="0" r="0" b="9525"/>
+              <wp:docPr id="6" name="Picture 6" descr="Chart&#10;&#10;Description automatically generated"/>
+              <wp:cNvGraphicFramePr>
+                <a:graphicFrameLocks xmlns:a="http://schemas.openxmlformats.org/drawingml/2006/main" noChangeAspect="1"/>
+              </wp:cNvGraphicFramePr>
+              <a:graphic xmlns:a="http://schemas.openxmlformats.org/drawingml/2006/main">
+                <a:graphicData uri="http://schemas.openxmlformats.org/drawingml/2006/picture">
+                  <pic:pic xmlns:pic="http://schemas.openxmlformats.org/drawingml/2006/picture">
+                    <pic:nvPicPr>
+                      <pic:cNvPr id="6" name="Picture 6" descr="Chart&#10;&#10;Description automatically generated"/>
+                      <pic:cNvPicPr/>
+                    </pic:nvPicPr>
+                    <pic:blipFill>
+                      <a:blip r:embed="rId13" cstate="print">
+                        <a:extLst>
+                          <a:ext uri="{28A0092B-C50C-407E-A947-70E740481C1C}">
+                            <a14:useLocalDpi xmlns:a14="http://schemas.microsoft.com/office/drawing/2010/main" val="0"/>
+                          </a:ext>
+                        </a:extLst>
+                      </a:blip>
+                      <a:stretch>
+                        <a:fillRect/>
+                      </a:stretch>
+                    </pic:blipFill>
+                    <pic:spPr>
+                      <a:xfrm>
+                        <a:off x="0" y="0"/>
+                        <a:ext cx="5943600" cy="4772025"/>
+                      </a:xfrm>
+                      <a:prstGeom prst="rect">
+                        <a:avLst/>
+                      </a:prstGeom>
+                    </pic:spPr>
+                  </pic:pic>
+                </a:graphicData>
+              </a:graphic>
+            </wp:inline>
+          </w:drawing>
+        </w:r>
+      </w:ins>
+      <w:commentRangeEnd w:id="63"/>
+      <w:ins w:id="64" w:author="Perret, Daniel - FS, OR" w:date="2024-04-09T09:17:00Z">
+        <w:r>
+          <w:rPr>
+            <w:rStyle w:val="CommentReference"/>
+          </w:rPr>
+          <w:commentReference w:id="63"/>
+        </w:r>
+      </w:ins>
+    </w:p>
+    <w:p>
+      <w:pPr>
+        <w:rPr>
+          <w:ins w:id="65" w:author="Perret, Daniel - FS, OR" w:date="2024-04-08T10:33:00Z"/>
+          <w:rFonts w:ascii="Times New Roman" w:hAnsi="Times New Roman" w:cs="Times New Roman"/>
+        </w:rPr>
+      </w:pPr>
+      <w:ins w:id="66" w:author="Perret, Daniel - FS, OR" w:date="2024-04-08T10:34:00Z">
+        <w:r>
+          <w:rPr>
+            <w:rFonts w:ascii="Times New Roman" w:hAnsi="Times New Roman" w:cs="Times New Roman"/>
+            <w:b/>
+            <w:bCs/>
+          </w:rPr>
+          <w:t xml:space="preserve">Figure 4. </w:t>
+        </w:r>
+        <w:r>
+          <w:rPr>
+            <w:rFonts w:ascii="Times New Roman" w:hAnsi="Times New Roman" w:cs="Times New Roman"/>
+          </w:rPr>
+          <w:t xml:space="preserve"> </w:t>
+        </w:r>
+      </w:ins>
+      <w:ins w:id="67" w:author="Perret, Daniel - FS, OR" w:date="2024-04-08T11:01:00Z">
+        <w:r>
+          <w:rPr>
+            <w:rFonts w:ascii="Times New Roman" w:hAnsi="Times New Roman" w:cs="Times New Roman"/>
+          </w:rPr>
+          <w:t xml:space="preserve">Demographic rate combinations </w:t>
+        </w:r>
+      </w:ins>
+      <w:ins w:id="68" w:author="Perret, Daniel - FS, OR" w:date="2024-04-08T11:02:00Z">
+        <w:r>
+          <w:rPr>
+            <w:rFonts w:ascii="Times New Roman" w:hAnsi="Times New Roman" w:cs="Times New Roman"/>
+          </w:rPr>
+          <w:t xml:space="preserve">predict joint species trajectories. </w:t>
+        </w:r>
+        <w:r>
+          <w:rPr>
+            <w:rFonts w:ascii="Times New Roman" w:hAnsi="Times New Roman" w:cs="Times New Roman"/>
+            <w:color w:val="FF0000"/>
+            <w:rPrChange w:id="69" w:author="Perret, Daniel - FS, OR" w:date="2024-04-08T11:02:00Z">
+              <w:rPr>
+                <w:rFonts w:ascii="Times New Roman" w:hAnsi="Times New Roman" w:cs="Times New Roman"/>
+              </w:rPr>
+            </w:rPrChange>
+          </w:rPr>
+          <w:t>*</w:t>
+        </w:r>
+        <w:proofErr w:type="gramStart"/>
+        <w:r>
+          <w:rPr>
+            <w:rFonts w:ascii="Times New Roman" w:hAnsi="Times New Roman" w:cs="Times New Roman"/>
+            <w:color w:val="FF0000"/>
+            <w:rPrChange w:id="70" w:author="Perret, Daniel - FS, OR" w:date="2024-04-08T11:02:00Z">
+              <w:rPr>
+                <w:rFonts w:ascii="Times New Roman" w:hAnsi="Times New Roman" w:cs="Times New Roman"/>
+              </w:rPr>
+            </w:rPrChange>
+          </w:rPr>
+          <w:t>finish</w:t>
+        </w:r>
+        <w:proofErr w:type="gramEnd"/>
+        <w:r>
+          <w:rPr>
+            <w:rFonts w:ascii="Times New Roman" w:hAnsi="Times New Roman" w:cs="Times New Roman"/>
+            <w:color w:val="FF0000"/>
+            <w:rPrChange w:id="71" w:author="Perret, Daniel - FS, OR" w:date="2024-04-08T11:02:00Z">
+              <w:rPr>
+                <w:rFonts w:ascii="Times New Roman" w:hAnsi="Times New Roman" w:cs="Times New Roman"/>
+              </w:rPr>
+            </w:rPrChange>
+          </w:rPr>
+          <w:t xml:space="preserve"> caption*</w:t>
+        </w:r>
+      </w:ins>
+    </w:p>
+    <w:p>
+      <w:pPr>
+        <w:rPr>
+          <w:ins w:id="72" w:author="Perret, Daniel - FS, OR" w:date="2024-04-08T10:33:00Z"/>
+          <w:rFonts w:ascii="Times New Roman" w:hAnsi="Times New Roman" w:cs="Times New Roman"/>
+        </w:rPr>
+      </w:pPr>
+    </w:p>
+    <w:p>
+      <w:pPr>
+        <w:rPr>
+          <w:ins w:id="73" w:author="Perret, Daniel - FS, OR" w:date="2024-04-08T10:33:00Z"/>
+          <w:rFonts w:ascii="Times New Roman" w:hAnsi="Times New Roman" w:cs="Times New Roman"/>
+        </w:rPr>
+      </w:pPr>
+    </w:p>
+    <w:p>
+      <w:pPr>
+        <w:rPr>
+          <w:ins w:id="74" w:author="Perret, Daniel - FS, OR" w:date="2024-04-08T10:33:00Z"/>
+          <w:rFonts w:ascii="Times New Roman" w:hAnsi="Times New Roman" w:cs="Times New Roman"/>
+        </w:rPr>
+      </w:pPr>
+    </w:p>
+    <w:p>
+      <w:pPr>
+        <w:rPr>
+          <w:ins w:id="75" w:author="Perret, Daniel - FS, OR" w:date="2024-04-08T10:33:00Z"/>
+          <w:rFonts w:ascii="Times New Roman" w:hAnsi="Times New Roman" w:cs="Times New Roman"/>
+        </w:rPr>
+      </w:pPr>
+    </w:p>
+    <w:p>
+      <w:pPr>
+        <w:rPr>
+          <w:ins w:id="76" w:author="Perret, Daniel - FS, OR" w:date="2024-04-08T10:33:00Z"/>
+          <w:rFonts w:ascii="Times New Roman" w:hAnsi="Times New Roman" w:cs="Times New Roman"/>
+        </w:rPr>
+      </w:pPr>
+    </w:p>
+    <w:p>
+      <w:pPr>
+        <w:rPr>
+          <w:ins w:id="77" w:author="Perret, Daniel - FS, OR" w:date="2024-04-08T10:33:00Z"/>
+          <w:rFonts w:ascii="Times New Roman" w:hAnsi="Times New Roman" w:cs="Times New Roman"/>
+        </w:rPr>
+      </w:pPr>
+    </w:p>
+    <w:p>
+      <w:pPr>
+        <w:rPr>
+          <w:ins w:id="78" w:author="Perret, Daniel - FS, OR" w:date="2024-04-08T10:33:00Z"/>
+          <w:rFonts w:ascii="Times New Roman" w:hAnsi="Times New Roman" w:cs="Times New Roman"/>
+        </w:rPr>
+      </w:pPr>
+    </w:p>
+    <w:p>
+      <w:pPr>
+        <w:rPr>
+          <w:ins w:id="79" w:author="Perret, Daniel - FS, OR" w:date="2024-04-08T10:33:00Z"/>
+          <w:rFonts w:ascii="Times New Roman" w:hAnsi="Times New Roman" w:cs="Times New Roman"/>
+        </w:rPr>
+      </w:pPr>
+    </w:p>
+    <w:p>
+      <w:pPr>
+        <w:rPr>
+          <w:ins w:id="80" w:author="Perret, Daniel - FS, OR" w:date="2024-04-08T10:33:00Z"/>
+          <w:rFonts w:ascii="Times New Roman" w:hAnsi="Times New Roman" w:cs="Times New Roman"/>
+        </w:rPr>
+      </w:pPr>
+    </w:p>
+    <w:p>
+      <w:pPr>
         <w:spacing w:before="240" w:line="360" w:lineRule="auto"/>
         <w:rPr>
           <w:rFonts w:ascii="Times New Roman" w:hAnsi="Times New Roman" w:cs="Times New Roman"/>
@@ -7394,308 +7690,327 @@
       <w:pPr>
         <w:spacing w:before="240" w:line="360" w:lineRule="auto"/>
         <w:rPr>
-          <w:rFonts w:ascii="Times New Roman" w:hAnsi="Times New Roman" w:cs="Times New Roman"/>
-        </w:rPr>
-      </w:pPr>
-      <w:commentRangeStart w:id="45"/>
-      <w:r>
+          <w:del w:id="81" w:author="Perret, Daniel - FS, OR" w:date="2024-04-08T11:01:00Z"/>
+          <w:rFonts w:ascii="Times New Roman" w:hAnsi="Times New Roman" w:cs="Times New Roman"/>
+        </w:rPr>
+      </w:pPr>
+      <w:commentRangeStart w:id="82"/>
+      <w:del w:id="83" w:author="Perret, Daniel - FS, OR" w:date="2024-04-08T11:01:00Z">
+        <w:r>
+          <w:rPr>
+            <w:rFonts w:ascii="Times New Roman" w:hAnsi="Times New Roman" w:cs="Times New Roman"/>
+            <w:b/>
+            <w:bCs/>
+            <w:noProof/>
+          </w:rPr>
+          <w:drawing>
+            <wp:anchor distT="0" distB="0" distL="114300" distR="114300" simplePos="0" relativeHeight="251662336" behindDoc="0" locked="0" layoutInCell="1" allowOverlap="1" wp14:anchorId="4F2A79EA" wp14:editId="0F828CBA">
+              <wp:simplePos x="0" y="0"/>
+              <wp:positionH relativeFrom="margin">
+                <wp:posOffset>121285</wp:posOffset>
+              </wp:positionH>
+              <wp:positionV relativeFrom="paragraph">
+                <wp:posOffset>0</wp:posOffset>
+              </wp:positionV>
+              <wp:extent cx="3293110" cy="5918200"/>
+              <wp:effectExtent l="0" t="0" r="2540" b="6350"/>
+              <wp:wrapSquare wrapText="bothSides"/>
+              <wp:docPr id="2" name="Picture 2"/>
+              <wp:cNvGraphicFramePr>
+                <a:graphicFrameLocks xmlns:a="http://schemas.openxmlformats.org/drawingml/2006/main" noChangeAspect="1"/>
+              </wp:cNvGraphicFramePr>
+              <a:graphic xmlns:a="http://schemas.openxmlformats.org/drawingml/2006/main">
+                <a:graphicData uri="http://schemas.openxmlformats.org/drawingml/2006/picture">
+                  <pic:pic xmlns:pic="http://schemas.openxmlformats.org/drawingml/2006/picture">
+                    <pic:nvPicPr>
+                      <pic:cNvPr id="2" name="Picture 2"/>
+                      <pic:cNvPicPr>
+                        <a:picLocks noChangeAspect="1" noChangeArrowheads="1"/>
+                      </pic:cNvPicPr>
+                    </pic:nvPicPr>
+                    <pic:blipFill>
+                      <a:blip r:embed="rId14" cstate="print">
+                        <a:extLst>
+                          <a:ext uri="{28A0092B-C50C-407E-A947-70E740481C1C}">
+                            <a14:useLocalDpi xmlns:a14="http://schemas.microsoft.com/office/drawing/2010/main" val="0"/>
+                          </a:ext>
+                        </a:extLst>
+                      </a:blip>
+                      <a:stretch>
+                        <a:fillRect/>
+                      </a:stretch>
+                    </pic:blipFill>
+                    <pic:spPr bwMode="auto">
+                      <a:xfrm>
+                        <a:off x="0" y="0"/>
+                        <a:ext cx="3293110" cy="5918200"/>
+                      </a:xfrm>
+                      <a:prstGeom prst="rect">
+                        <a:avLst/>
+                      </a:prstGeom>
+                      <a:noFill/>
+                    </pic:spPr>
+                  </pic:pic>
+                </a:graphicData>
+              </a:graphic>
+              <wp14:sizeRelH relativeFrom="margin">
+                <wp14:pctWidth>0</wp14:pctWidth>
+              </wp14:sizeRelH>
+              <wp14:sizeRelV relativeFrom="margin">
+                <wp14:pctHeight>0</wp14:pctHeight>
+              </wp14:sizeRelV>
+            </wp:anchor>
+          </w:drawing>
+        </w:r>
+        <w:commentRangeEnd w:id="82"/>
+        <w:r>
+          <w:rPr>
+            <w:rStyle w:val="CommentReference"/>
+          </w:rPr>
+          <w:commentReference w:id="82"/>
+        </w:r>
+      </w:del>
+    </w:p>
+    <w:p>
+      <w:pPr>
+        <w:spacing w:line="360" w:lineRule="auto"/>
+        <w:rPr>
+          <w:del w:id="84" w:author="Perret, Daniel - FS, OR" w:date="2024-04-08T11:01:00Z"/>
+          <w:rFonts w:ascii="Times New Roman" w:hAnsi="Times New Roman" w:cs="Times New Roman"/>
+        </w:rPr>
+      </w:pPr>
+      <w:del w:id="85" w:author="Perret, Daniel - FS, OR" w:date="2024-04-08T11:01:00Z">
+        <w:r>
+          <w:rPr>
+            <w:rFonts w:ascii="Times New Roman" w:hAnsi="Times New Roman" w:cs="Times New Roman"/>
+            <w:b/>
+            <w:bCs/>
+          </w:rPr>
+          <w:delText xml:space="preserve">Figure </w:delText>
+        </w:r>
+        <w:r>
+          <w:rPr>
+            <w:rFonts w:ascii="Times New Roman" w:hAnsi="Times New Roman" w:cs="Times New Roman"/>
+            <w:b/>
+            <w:bCs/>
+          </w:rPr>
+          <w:delText>4</w:delText>
+        </w:r>
+        <w:r>
+          <w:rPr>
+            <w:rFonts w:ascii="Times New Roman" w:hAnsi="Times New Roman" w:cs="Times New Roman"/>
+            <w:b/>
+            <w:bCs/>
+          </w:rPr>
+          <w:delText>.</w:delText>
+        </w:r>
+        <w:r>
+          <w:rPr>
+            <w:rFonts w:ascii="Times New Roman" w:hAnsi="Times New Roman" w:cs="Times New Roman"/>
+          </w:rPr>
+          <w:delText xml:space="preserve"> Model-predicted mortality (x-axis) and probability of seedling presence (y-axis) for subalpine fir (blue lines and points) and Engelmann spruce (red lines and points) in each of the population trajectory categories shown in Figure 1. Points indicate the mean predicted rates in an ecoregion subsection, and lines indicate their density distribution. </w:delText>
+        </w:r>
+      </w:del>
+    </w:p>
+    <w:p>
+      <w:pPr>
+        <w:spacing w:before="240" w:line="360" w:lineRule="auto"/>
+        <w:rPr>
+          <w:del w:id="86" w:author="Perret, Daniel - FS, OR" w:date="2024-04-08T11:01:00Z"/>
+          <w:rFonts w:ascii="Times New Roman" w:hAnsi="Times New Roman" w:cs="Times New Roman"/>
+        </w:rPr>
+      </w:pPr>
+    </w:p>
+    <w:p>
+      <w:pPr>
+        <w:spacing w:before="240" w:line="360" w:lineRule="auto"/>
+        <w:rPr>
+          <w:del w:id="87" w:author="Perret, Daniel - FS, OR" w:date="2024-04-08T11:01:00Z"/>
+          <w:rFonts w:ascii="Times New Roman" w:hAnsi="Times New Roman" w:cs="Times New Roman"/>
+        </w:rPr>
+      </w:pPr>
+    </w:p>
+    <w:p>
+      <w:pPr>
+        <w:spacing w:before="240" w:line="360" w:lineRule="auto"/>
+        <w:rPr>
+          <w:del w:id="88" w:author="Perret, Daniel - FS, OR" w:date="2024-04-08T11:01:00Z"/>
+          <w:rFonts w:ascii="Times New Roman" w:hAnsi="Times New Roman" w:cs="Times New Roman"/>
+        </w:rPr>
+      </w:pPr>
+    </w:p>
+    <w:p>
+      <w:pPr>
+        <w:spacing w:before="240" w:line="360" w:lineRule="auto"/>
+        <w:rPr>
+          <w:del w:id="89" w:author="Perret, Daniel - FS, OR" w:date="2024-04-08T11:01:00Z"/>
+          <w:rFonts w:ascii="Times New Roman" w:hAnsi="Times New Roman" w:cs="Times New Roman"/>
+        </w:rPr>
+      </w:pPr>
+    </w:p>
+    <w:p>
+      <w:pPr>
+        <w:spacing w:before="240" w:line="360" w:lineRule="auto"/>
+        <w:rPr>
+          <w:del w:id="90" w:author="Perret, Daniel - FS, OR" w:date="2024-04-08T11:01:00Z"/>
+          <w:rFonts w:ascii="Times New Roman" w:hAnsi="Times New Roman" w:cs="Times New Roman"/>
+        </w:rPr>
+      </w:pPr>
+    </w:p>
+    <w:p>
+      <w:pPr>
+        <w:spacing w:before="240" w:line="360" w:lineRule="auto"/>
+        <w:rPr>
+          <w:del w:id="91" w:author="Perret, Daniel - FS, OR" w:date="2024-04-08T11:01:00Z"/>
+          <w:rFonts w:ascii="Times New Roman" w:hAnsi="Times New Roman" w:cs="Times New Roman"/>
+        </w:rPr>
+      </w:pPr>
+    </w:p>
+    <w:p>
+      <w:pPr>
+        <w:spacing w:before="240" w:line="360" w:lineRule="auto"/>
+        <w:rPr>
+          <w:del w:id="92" w:author="Perret, Daniel - FS, OR" w:date="2024-04-08T11:01:00Z"/>
+          <w:rFonts w:ascii="Times New Roman" w:hAnsi="Times New Roman" w:cs="Times New Roman"/>
+        </w:rPr>
+      </w:pPr>
+    </w:p>
+    <w:p>
+      <w:pPr>
+        <w:spacing w:before="240" w:line="360" w:lineRule="auto"/>
+        <w:rPr>
+          <w:del w:id="93" w:author="Perret, Daniel - FS, OR" w:date="2024-04-08T11:01:00Z"/>
+          <w:rFonts w:ascii="Times New Roman" w:hAnsi="Times New Roman" w:cs="Times New Roman"/>
+        </w:rPr>
+      </w:pPr>
+    </w:p>
+    <w:p>
+      <w:pPr>
+        <w:spacing w:line="360" w:lineRule="auto"/>
+        <w:rPr>
+          <w:del w:id="94" w:author="Perret, Daniel - FS, OR" w:date="2024-04-08T11:01:00Z"/>
+          <w:rFonts w:ascii="Times New Roman" w:hAnsi="Times New Roman" w:cs="Times New Roman"/>
+        </w:rPr>
+      </w:pPr>
+      <w:del w:id="95" w:author="Perret, Daniel - FS, OR" w:date="2024-04-08T11:01:00Z">
+        <w:r>
+          <w:rPr>
+            <w:rFonts w:ascii="Times New Roman" w:hAnsi="Times New Roman" w:cs="Times New Roman"/>
+          </w:rPr>
+          <w:br w:type="page"/>
+        </w:r>
+      </w:del>
+    </w:p>
+    <w:p>
+      <w:pPr>
+        <w:spacing w:before="240" w:line="360" w:lineRule="auto"/>
+        <w:rPr>
+          <w:del w:id="96" w:author="Perret, Daniel - FS, OR" w:date="2024-04-08T11:01:00Z"/>
+          <w:rFonts w:ascii="Times New Roman" w:hAnsi="Times New Roman" w:cs="Times New Roman"/>
+        </w:rPr>
+      </w:pPr>
+      <w:commentRangeStart w:id="97"/>
+      <w:commentRangeStart w:id="98"/>
+      <w:del w:id="99" w:author="Perret, Daniel - FS, OR" w:date="2024-04-08T11:01:00Z">
+        <w:r>
+          <w:rPr>
+            <w:rFonts w:ascii="Times New Roman" w:hAnsi="Times New Roman" w:cs="Times New Roman"/>
+            <w:b/>
+            <w:bCs/>
+            <w:noProof/>
+          </w:rPr>
+          <w:drawing>
+            <wp:anchor distT="0" distB="0" distL="114300" distR="114300" simplePos="0" relativeHeight="251661312" behindDoc="0" locked="0" layoutInCell="1" allowOverlap="1" wp14:anchorId="5159486C" wp14:editId="693C2B27">
+              <wp:simplePos x="0" y="0"/>
+              <wp:positionH relativeFrom="column">
+                <wp:posOffset>0</wp:posOffset>
+              </wp:positionH>
+              <wp:positionV relativeFrom="paragraph">
+                <wp:posOffset>267970</wp:posOffset>
+              </wp:positionV>
+              <wp:extent cx="5942965" cy="3152775"/>
+              <wp:effectExtent l="0" t="0" r="0" b="0"/>
+              <wp:wrapTopAndBottom/>
+              <wp:docPr id="1795602238" name="Picture 1" descr="A comparison of a diagram&#10;&#10;Description automatically generated with medium confidence"/>
+              <wp:cNvGraphicFramePr>
+                <a:graphicFrameLocks xmlns:a="http://schemas.openxmlformats.org/drawingml/2006/main" noChangeAspect="1"/>
+              </wp:cNvGraphicFramePr>
+              <a:graphic xmlns:a="http://schemas.openxmlformats.org/drawingml/2006/main">
+                <a:graphicData uri="http://schemas.openxmlformats.org/drawingml/2006/picture">
+                  <pic:pic xmlns:pic="http://schemas.openxmlformats.org/drawingml/2006/picture">
+                    <pic:nvPicPr>
+                      <pic:cNvPr id="1795602238" name="Picture 1" descr="A comparison of a diagram&#10;&#10;Description automatically generated with medium confidence"/>
+                      <pic:cNvPicPr/>
+                    </pic:nvPicPr>
+                    <pic:blipFill>
+                      <a:blip r:embed="rId15" cstate="print">
+                        <a:extLst>
+                          <a:ext uri="{28A0092B-C50C-407E-A947-70E740481C1C}">
+                            <a14:useLocalDpi xmlns:a14="http://schemas.microsoft.com/office/drawing/2010/main" val="0"/>
+                          </a:ext>
+                        </a:extLst>
+                      </a:blip>
+                      <a:stretch>
+                        <a:fillRect/>
+                      </a:stretch>
+                    </pic:blipFill>
+                    <pic:spPr>
+                      <a:xfrm>
+                        <a:off x="0" y="0"/>
+                        <a:ext cx="5942965" cy="3152775"/>
+                      </a:xfrm>
+                      <a:prstGeom prst="rect">
+                        <a:avLst/>
+                      </a:prstGeom>
+                    </pic:spPr>
+                  </pic:pic>
+                </a:graphicData>
+              </a:graphic>
+            </wp:anchor>
+          </w:drawing>
+        </w:r>
+        <w:commentRangeEnd w:id="97"/>
+        <w:r>
+          <w:rPr>
+            <w:rStyle w:val="CommentReference"/>
+          </w:rPr>
+          <w:commentReference w:id="97"/>
+        </w:r>
+        <w:commentRangeEnd w:id="98"/>
+        <w:r>
+          <w:rPr>
+            <w:rStyle w:val="CommentReference"/>
+          </w:rPr>
+          <w:commentReference w:id="98"/>
+        </w:r>
+      </w:del>
+    </w:p>
+    <w:p>
+      <w:pPr>
+        <w:spacing w:line="360" w:lineRule="auto"/>
         <w:rPr>
           <w:rFonts w:ascii="Times New Roman" w:hAnsi="Times New Roman" w:cs="Times New Roman"/>
           <w:b/>
           <w:bCs/>
-          <w:noProof/>
-        </w:rPr>
-        <w:lastRenderedPageBreak/>
-        <w:drawing>
-          <wp:anchor distT="0" distB="0" distL="114300" distR="114300" simplePos="0" relativeHeight="251662336" behindDoc="0" locked="0" layoutInCell="1" allowOverlap="1" wp14:anchorId="4F2A79EA" wp14:editId="0F828CBA">
-            <wp:simplePos x="0" y="0"/>
-            <wp:positionH relativeFrom="margin">
-              <wp:posOffset>121285</wp:posOffset>
-            </wp:positionH>
-            <wp:positionV relativeFrom="paragraph">
-              <wp:posOffset>0</wp:posOffset>
-            </wp:positionV>
-            <wp:extent cx="3293110" cy="5918200"/>
-            <wp:effectExtent l="0" t="0" r="2540" b="6350"/>
-            <wp:wrapSquare wrapText="bothSides"/>
-            <wp:docPr id="2" name="Picture 2"/>
-            <wp:cNvGraphicFramePr>
-              <a:graphicFrameLocks xmlns:a="http://schemas.openxmlformats.org/drawingml/2006/main" noChangeAspect="1"/>
-            </wp:cNvGraphicFramePr>
-            <a:graphic xmlns:a="http://schemas.openxmlformats.org/drawingml/2006/main">
-              <a:graphicData uri="http://schemas.openxmlformats.org/drawingml/2006/picture">
-                <pic:pic xmlns:pic="http://schemas.openxmlformats.org/drawingml/2006/picture">
-                  <pic:nvPicPr>
-                    <pic:cNvPr id="2" name="Picture 2"/>
-                    <pic:cNvPicPr>
-                      <a:picLocks noChangeAspect="1" noChangeArrowheads="1"/>
-                    </pic:cNvPicPr>
-                  </pic:nvPicPr>
-                  <pic:blipFill>
-                    <a:blip r:embed="rId13" cstate="print">
-                      <a:extLst>
-                        <a:ext uri="{28A0092B-C50C-407E-A947-70E740481C1C}">
-                          <a14:useLocalDpi xmlns:a14="http://schemas.microsoft.com/office/drawing/2010/main" val="0"/>
-                        </a:ext>
-                      </a:extLst>
-                    </a:blip>
-                    <a:stretch>
-                      <a:fillRect/>
-                    </a:stretch>
-                  </pic:blipFill>
-                  <pic:spPr bwMode="auto">
-                    <a:xfrm>
-                      <a:off x="0" y="0"/>
-                      <a:ext cx="3293110" cy="5918200"/>
-                    </a:xfrm>
-                    <a:prstGeom prst="rect">
-                      <a:avLst/>
-                    </a:prstGeom>
-                    <a:noFill/>
-                  </pic:spPr>
-                </pic:pic>
-              </a:graphicData>
-            </a:graphic>
-            <wp14:sizeRelH relativeFrom="margin">
-              <wp14:pctWidth>0</wp14:pctWidth>
-            </wp14:sizeRelH>
-            <wp14:sizeRelV relativeFrom="margin">
-              <wp14:pctHeight>0</wp14:pctHeight>
-            </wp14:sizeRelV>
-          </wp:anchor>
-        </w:drawing>
-      </w:r>
-      <w:commentRangeEnd w:id="45"/>
-      <w:r>
-        <w:rPr>
-          <w:rStyle w:val="CommentReference"/>
-        </w:rPr>
-        <w:commentReference w:id="45"/>
-      </w:r>
+        </w:rPr>
+      </w:pPr>
     </w:p>
     <w:p>
       <w:pPr>
         <w:spacing w:line="360" w:lineRule="auto"/>
-        <w:rPr>
-          <w:rFonts w:ascii="Times New Roman" w:hAnsi="Times New Roman" w:cs="Times New Roman"/>
-        </w:rPr>
-      </w:pPr>
-      <w:r>
         <w:rPr>
           <w:rFonts w:ascii="Times New Roman" w:hAnsi="Times New Roman" w:cs="Times New Roman"/>
           <w:b/>
           <w:bCs/>
         </w:rPr>
-        <w:t xml:space="preserve">Figure </w:t>
-      </w:r>
+      </w:pPr>
       <w:r>
         <w:rPr>
           <w:rFonts w:ascii="Times New Roman" w:hAnsi="Times New Roman" w:cs="Times New Roman"/>
           <w:b/>
           <w:bCs/>
         </w:rPr>
-        <w:t>4</w:t>
-      </w:r>
-      <w:r>
-        <w:rPr>
-          <w:rFonts w:ascii="Times New Roman" w:hAnsi="Times New Roman" w:cs="Times New Roman"/>
-          <w:b/>
-          <w:bCs/>
-        </w:rPr>
-        <w:t>.</w:t>
-      </w:r>
-      <w:r>
-        <w:rPr>
-          <w:rFonts w:ascii="Times New Roman" w:hAnsi="Times New Roman" w:cs="Times New Roman"/>
-        </w:rPr>
-        <w:t xml:space="preserve"> Model-predicted mortality (x-axis) and probability of seedling presence (y-axis) for subalpine fir (blue lines and points) and Engelmann spruce (red lines and points) in each of the population trajectory categories shown in Figure 1. Points indicate the mean predicted rates in an ecoregion subsection, and lines indicate their density distribution. </w:t>
-      </w:r>
-    </w:p>
-    <w:p>
-      <w:pPr>
-        <w:spacing w:before="240" w:line="360" w:lineRule="auto"/>
-        <w:rPr>
-          <w:rFonts w:ascii="Times New Roman" w:hAnsi="Times New Roman" w:cs="Times New Roman"/>
-        </w:rPr>
-      </w:pPr>
-    </w:p>
-    <w:p>
-      <w:pPr>
-        <w:spacing w:before="240" w:line="360" w:lineRule="auto"/>
-        <w:rPr>
-          <w:rFonts w:ascii="Times New Roman" w:hAnsi="Times New Roman" w:cs="Times New Roman"/>
-        </w:rPr>
-      </w:pPr>
-    </w:p>
-    <w:p>
-      <w:pPr>
-        <w:spacing w:before="240" w:line="360" w:lineRule="auto"/>
-        <w:rPr>
-          <w:rFonts w:ascii="Times New Roman" w:hAnsi="Times New Roman" w:cs="Times New Roman"/>
-        </w:rPr>
-      </w:pPr>
-    </w:p>
-    <w:p>
-      <w:pPr>
-        <w:spacing w:before="240" w:line="360" w:lineRule="auto"/>
-        <w:rPr>
-          <w:rFonts w:ascii="Times New Roman" w:hAnsi="Times New Roman" w:cs="Times New Roman"/>
-        </w:rPr>
-      </w:pPr>
-    </w:p>
-    <w:p>
-      <w:pPr>
-        <w:spacing w:before="240" w:line="360" w:lineRule="auto"/>
-        <w:rPr>
-          <w:rFonts w:ascii="Times New Roman" w:hAnsi="Times New Roman" w:cs="Times New Roman"/>
-        </w:rPr>
-      </w:pPr>
-    </w:p>
-    <w:p>
-      <w:pPr>
-        <w:spacing w:before="240" w:line="360" w:lineRule="auto"/>
-        <w:rPr>
-          <w:rFonts w:ascii="Times New Roman" w:hAnsi="Times New Roman" w:cs="Times New Roman"/>
-        </w:rPr>
-      </w:pPr>
-    </w:p>
-    <w:p>
-      <w:pPr>
-        <w:spacing w:before="240" w:line="360" w:lineRule="auto"/>
-        <w:rPr>
-          <w:rFonts w:ascii="Times New Roman" w:hAnsi="Times New Roman" w:cs="Times New Roman"/>
-        </w:rPr>
-      </w:pPr>
-    </w:p>
-    <w:p>
-      <w:pPr>
-        <w:spacing w:before="240" w:line="360" w:lineRule="auto"/>
-        <w:rPr>
-          <w:rFonts w:ascii="Times New Roman" w:hAnsi="Times New Roman" w:cs="Times New Roman"/>
-        </w:rPr>
-      </w:pPr>
-    </w:p>
-    <w:p>
-      <w:pPr>
-        <w:spacing w:line="360" w:lineRule="auto"/>
-        <w:rPr>
-          <w:rFonts w:ascii="Times New Roman" w:hAnsi="Times New Roman" w:cs="Times New Roman"/>
-        </w:rPr>
-      </w:pPr>
-      <w:r>
-        <w:rPr>
-          <w:rFonts w:ascii="Times New Roman" w:hAnsi="Times New Roman" w:cs="Times New Roman"/>
-        </w:rPr>
-        <w:br w:type="page"/>
-      </w:r>
-    </w:p>
-    <w:p>
-      <w:pPr>
-        <w:spacing w:before="240" w:line="360" w:lineRule="auto"/>
-        <w:rPr>
-          <w:rFonts w:ascii="Times New Roman" w:hAnsi="Times New Roman" w:cs="Times New Roman"/>
-        </w:rPr>
-      </w:pPr>
-      <w:commentRangeStart w:id="46"/>
-      <w:commentRangeStart w:id="47"/>
-      <w:r>
-        <w:rPr>
-          <w:rFonts w:ascii="Times New Roman" w:hAnsi="Times New Roman" w:cs="Times New Roman"/>
-          <w:b/>
-          <w:bCs/>
-          <w:noProof/>
-        </w:rPr>
         <w:lastRenderedPageBreak/>
-        <w:drawing>
-          <wp:anchor distT="0" distB="0" distL="114300" distR="114300" simplePos="0" relativeHeight="251661312" behindDoc="0" locked="0" layoutInCell="1" allowOverlap="1" wp14:anchorId="5159486C" wp14:editId="693C2B27">
-            <wp:simplePos x="0" y="0"/>
-            <wp:positionH relativeFrom="column">
-              <wp:posOffset>0</wp:posOffset>
-            </wp:positionH>
-            <wp:positionV relativeFrom="paragraph">
-              <wp:posOffset>267970</wp:posOffset>
-            </wp:positionV>
-            <wp:extent cx="5942965" cy="3152775"/>
-            <wp:effectExtent l="0" t="0" r="0" b="0"/>
-            <wp:wrapTopAndBottom/>
-            <wp:docPr id="1795602238" name="Picture 1" descr="A comparison of a diagram&#10;&#10;Description automatically generated with medium confidence"/>
-            <wp:cNvGraphicFramePr>
-              <a:graphicFrameLocks xmlns:a="http://schemas.openxmlformats.org/drawingml/2006/main" noChangeAspect="1"/>
-            </wp:cNvGraphicFramePr>
-            <a:graphic xmlns:a="http://schemas.openxmlformats.org/drawingml/2006/main">
-              <a:graphicData uri="http://schemas.openxmlformats.org/drawingml/2006/picture">
-                <pic:pic xmlns:pic="http://schemas.openxmlformats.org/drawingml/2006/picture">
-                  <pic:nvPicPr>
-                    <pic:cNvPr id="1795602238" name="Picture 1" descr="A comparison of a diagram&#10;&#10;Description automatically generated with medium confidence"/>
-                    <pic:cNvPicPr/>
-                  </pic:nvPicPr>
-                  <pic:blipFill>
-                    <a:blip r:embed="rId14" cstate="print">
-                      <a:extLst>
-                        <a:ext uri="{28A0092B-C50C-407E-A947-70E740481C1C}">
-                          <a14:useLocalDpi xmlns:a14="http://schemas.microsoft.com/office/drawing/2010/main" val="0"/>
-                        </a:ext>
-                      </a:extLst>
-                    </a:blip>
-                    <a:stretch>
-                      <a:fillRect/>
-                    </a:stretch>
-                  </pic:blipFill>
-                  <pic:spPr>
-                    <a:xfrm>
-                      <a:off x="0" y="0"/>
-                      <a:ext cx="5942965" cy="3152775"/>
-                    </a:xfrm>
-                    <a:prstGeom prst="rect">
-                      <a:avLst/>
-                    </a:prstGeom>
-                  </pic:spPr>
-                </pic:pic>
-              </a:graphicData>
-            </a:graphic>
-          </wp:anchor>
-        </w:drawing>
-      </w:r>
-      <w:commentRangeEnd w:id="46"/>
-      <w:r>
-        <w:rPr>
-          <w:rStyle w:val="CommentReference"/>
-        </w:rPr>
-        <w:commentReference w:id="46"/>
-      </w:r>
-      <w:commentRangeEnd w:id="47"/>
-      <w:r>
-        <w:rPr>
-          <w:rStyle w:val="CommentReference"/>
-        </w:rPr>
-        <w:commentReference w:id="47"/>
-      </w:r>
-    </w:p>
-    <w:p>
-      <w:pPr>
-        <w:spacing w:line="360" w:lineRule="auto"/>
-        <w:rPr>
-          <w:rFonts w:ascii="Times New Roman" w:hAnsi="Times New Roman" w:cs="Times New Roman"/>
-          <w:b/>
-          <w:bCs/>
-        </w:rPr>
-      </w:pPr>
-    </w:p>
-    <w:p>
-      <w:pPr>
-        <w:spacing w:line="360" w:lineRule="auto"/>
-        <w:rPr>
-          <w:rFonts w:ascii="Times New Roman" w:hAnsi="Times New Roman" w:cs="Times New Roman"/>
-          <w:b/>
-          <w:bCs/>
-        </w:rPr>
-      </w:pPr>
-      <w:r>
-        <w:rPr>
-          <w:rFonts w:ascii="Times New Roman" w:hAnsi="Times New Roman" w:cs="Times New Roman"/>
-          <w:b/>
-          <w:bCs/>
-        </w:rPr>
         <w:br w:type="page"/>
       </w:r>
     </w:p>
@@ -7766,7 +8081,7 @@
                     </pic:cNvPicPr>
                   </pic:nvPicPr>
                   <pic:blipFill>
-                    <a:blip r:embed="rId15" cstate="print">
+                    <a:blip r:embed="rId16" cstate="print">
                       <a:extLst>
                         <a:ext uri="{28A0092B-C50C-407E-A947-70E740481C1C}">
                           <a14:useLocalDpi xmlns:a14="http://schemas.microsoft.com/office/drawing/2010/main" val="0"/>
@@ -7859,7 +8174,7 @@
                     </pic:cNvPicPr>
                   </pic:nvPicPr>
                   <pic:blipFill>
-                    <a:blip r:embed="rId16" cstate="print">
+                    <a:blip r:embed="rId17" cstate="print">
                       <a:extLst>
                         <a:ext uri="{28A0092B-C50C-407E-A947-70E740481C1C}">
                           <a14:useLocalDpi xmlns:a14="http://schemas.microsoft.com/office/drawing/2010/main" val="0"/>
@@ -7918,7 +8233,7 @@
                     </pic:cNvPicPr>
                   </pic:nvPicPr>
                   <pic:blipFill>
-                    <a:blip r:embed="rId17" cstate="print">
+                    <a:blip r:embed="rId18" cstate="print">
                       <a:extLst>
                         <a:ext uri="{28A0092B-C50C-407E-A947-70E740481C1C}">
                           <a14:useLocalDpi xmlns:a14="http://schemas.microsoft.com/office/drawing/2010/main" val="0"/>
@@ -8144,7 +8459,7 @@
       </w:r>
     </w:p>
   </w:comment>
-  <w:comment w:id="24" w:author="Bell, David - FS, OR" w:date="2024-04-05T13:37:00Z" w:initials="BDFO">
+  <w:comment w:id="24" w:author="Perret, Daniel - FS, OR" w:date="2024-04-08T10:07:00Z" w:initials="PDFO">
     <w:p>
       <w:pPr>
         <w:pStyle w:val="CommentText"/>
@@ -8156,11 +8471,37 @@
         <w:annotationRef/>
       </w:r>
       <w:r>
-        <w:t>Clarify the size classes included and the plot areas</w:t>
-      </w:r>
+        <w:t xml:space="preserve">Yup, good point. I’m playing with incorporating model weights to account for this issue – but practically speaking, almost all revisits are within one year of 10. The issue might be when longer/shorter revisits aren’t spatially random (which they’re not) – that is worth exploring, though (again, practically speaking) any variance that causes would probably be absorbed by ecoregional group-level </w:t>
+      </w:r>
+      <w:proofErr w:type="gramStart"/>
+      <w:r>
+        <w:t>effects</w:t>
+      </w:r>
+      <w:proofErr w:type="gramEnd"/>
     </w:p>
   </w:comment>
-  <w:comment w:id="28" w:author="Bell, David - FS, OR" w:date="2024-04-05T13:47:00Z" w:initials="BDFO">
+  <w:comment w:id="25" w:author="Bell, David - FS, OR" w:date="2024-04-05T13:37:00Z" w:initials="BDFO">
+    <w:p>
+      <w:pPr>
+        <w:pStyle w:val="CommentText"/>
+      </w:pPr>
+      <w:r>
+        <w:rPr>
+          <w:rStyle w:val="CommentReference"/>
+        </w:rPr>
+        <w:annotationRef/>
+      </w:r>
+      <w:r>
+        <w:t xml:space="preserve">Clarify the size classes included and the plot </w:t>
+      </w:r>
+      <w:proofErr w:type="gramStart"/>
+      <w:r>
+        <w:t>areas</w:t>
+      </w:r>
+      <w:proofErr w:type="gramEnd"/>
+    </w:p>
+  </w:comment>
+  <w:comment w:id="29" w:author="Bell, David - FS, OR" w:date="2024-04-05T13:47:00Z" w:initials="BDFO">
     <w:p>
       <w:pPr>
         <w:pStyle w:val="CommentText"/>
@@ -8209,7 +8550,7 @@
       </w:r>
     </w:p>
   </w:comment>
-  <w:comment w:id="32" w:author="Bell, David - FS, OR" w:date="2024-04-05T13:37:00Z" w:initials="BDFO">
+  <w:comment w:id="33" w:author="Bell, David - FS, OR" w:date="2024-04-05T13:37:00Z" w:initials="BDFO">
     <w:p>
       <w:pPr>
         <w:pStyle w:val="CommentText"/>
@@ -8241,7 +8582,7 @@
       </w:r>
     </w:p>
   </w:comment>
-  <w:comment w:id="37" w:author="Bell, David - FS, OR" w:date="2024-04-05T13:55:00Z" w:initials="BDFO">
+  <w:comment w:id="36" w:author="Perret, Daniel - FS, OR" w:date="2024-04-08T10:10:00Z" w:initials="PDFO">
     <w:p>
       <w:pPr>
         <w:pStyle w:val="CommentText"/>
@@ -8252,12 +8593,33 @@
         </w:rPr>
         <w:annotationRef/>
       </w:r>
+      <w:proofErr w:type="gramStart"/>
+      <w:r>
+        <w:t>Good point,</w:t>
+      </w:r>
+      <w:proofErr w:type="gramEnd"/>
+      <w:r>
+        <w:t xml:space="preserve"> will add. I talked this over with Kim Davis, I think she had some suggestions for how to justify. </w:t>
+      </w:r>
+    </w:p>
+  </w:comment>
+  <w:comment w:id="48" w:author="Bell, David - FS, OR" w:date="2024-04-05T13:55:00Z" w:initials="BDFO">
+    <w:p>
+      <w:pPr>
+        <w:pStyle w:val="CommentText"/>
+      </w:pPr>
+      <w:r>
+        <w:rPr>
+          <w:rStyle w:val="CommentReference"/>
+        </w:rPr>
+        <w:annotationRef/>
+      </w:r>
       <w:r>
         <w:t xml:space="preserve">If we want to refer to specific mountain ranges or other geographic features, we will need to annotate figure 2 with those OR describe what part of the map we are talking about (e.g., for Cascades, mention NW portion of range). </w:t>
       </w:r>
     </w:p>
   </w:comment>
-  <w:comment w:id="38" w:author="Bell, David - FS, OR" w:date="2024-04-05T14:02:00Z" w:initials="BDFO">
+  <w:comment w:id="49" w:author="Bell, David - FS, OR" w:date="2024-04-05T14:02:00Z" w:initials="BDFO">
     <w:p>
       <w:pPr>
         <w:pStyle w:val="CommentText"/>
@@ -8273,7 +8635,7 @@
       </w:r>
     </w:p>
   </w:comment>
-  <w:comment w:id="40" w:author="Bell, David - FS, OR" w:date="2024-04-05T14:06:00Z" w:initials="BDFO">
+  <w:comment w:id="51" w:author="Bell, David - FS, OR" w:date="2024-04-05T14:06:00Z" w:initials="BDFO">
     <w:p>
       <w:pPr>
         <w:pStyle w:val="CommentText"/>
@@ -8289,7 +8651,7 @@
       </w:r>
     </w:p>
   </w:comment>
-  <w:comment w:id="41" w:author="Perret, Daniel - FS, OR" w:date="2024-04-03T14:50:00Z" w:initials="PDFO">
+  <w:comment w:id="52" w:author="Perret, Daniel - FS, OR" w:date="2024-04-03T14:50:00Z" w:initials="PDFO">
     <w:p>
       <w:pPr>
         <w:pStyle w:val="CommentText"/>
@@ -8305,7 +8667,49 @@
       </w:r>
     </w:p>
   </w:comment>
-  <w:comment w:id="42" w:author="Bell, David - FS, OR" w:date="2024-04-05T14:23:00Z" w:initials="BDFO">
+  <w:comment w:id="53" w:author="Perret, Daniel - FS, OR" w:date="2024-04-08T11:02:00Z" w:initials="PDFO">
+    <w:p>
+      <w:pPr>
+        <w:pStyle w:val="CommentText"/>
+      </w:pPr>
+      <w:r>
+        <w:rPr>
+          <w:rStyle w:val="CommentReference"/>
+        </w:rPr>
+        <w:annotationRef/>
+      </w:r>
+      <w:r>
+        <w:t xml:space="preserve">Turn into </w:t>
+      </w:r>
+      <w:proofErr w:type="gramStart"/>
+      <w:r>
+        <w:t>box</w:t>
+      </w:r>
+      <w:proofErr w:type="gramEnd"/>
+    </w:p>
+  </w:comment>
+  <w:comment w:id="54" w:author="Perret, Daniel - FS, OR" w:date="2024-04-09T09:18:00Z" w:initials="PDFO">
+    <w:p>
+      <w:pPr>
+        <w:pStyle w:val="CommentText"/>
+      </w:pPr>
+      <w:r>
+        <w:rPr>
+          <w:rStyle w:val="CommentReference"/>
+        </w:rPr>
+        <w:annotationRef/>
+      </w:r>
+      <w:r>
+        <w:t xml:space="preserve">Add </w:t>
+      </w:r>
+      <w:proofErr w:type="gramStart"/>
+      <w:r>
+        <w:t>rugs</w:t>
+      </w:r>
+      <w:proofErr w:type="gramEnd"/>
+    </w:p>
+  </w:comment>
+  <w:comment w:id="55" w:author="Bell, David - FS, OR" w:date="2024-04-05T14:23:00Z" w:initials="BDFO">
     <w:p>
       <w:pPr>
         <w:pStyle w:val="CommentText"/>
@@ -8374,7 +8778,7 @@
       </w:r>
     </w:p>
   </w:comment>
-  <w:comment w:id="45" w:author="Perret, Daniel - FS, OR" w:date="2024-04-04T14:20:00Z" w:initials="PDFO">
+  <w:comment w:id="56" w:author="Perret, Daniel - FS, OR" w:date="2024-04-08T10:58:00Z" w:initials="PDFO">
     <w:p>
       <w:pPr>
         <w:pStyle w:val="CommentText"/>
@@ -8386,6 +8790,51 @@
         <w:annotationRef/>
       </w:r>
       <w:r>
+        <w:t xml:space="preserve">Re: point (4) – I guess that would be the case for a shade-intolerant species… density dependence plays out in the seedling establishment process rather than in later stage transitions. </w:t>
+      </w:r>
+      <w:proofErr w:type="gramStart"/>
+      <w:r>
+        <w:t>So</w:t>
+      </w:r>
+      <w:proofErr w:type="gramEnd"/>
+      <w:r>
+        <w:t xml:space="preserve"> by the time we’re looking at adults, density doesn’t have much of a survival impact. But for shade-tolerant species, seedlings establish in the understory, and then density dependence plays out over a longer time period? Or something like that?</w:t>
+      </w:r>
+    </w:p>
+  </w:comment>
+  <w:comment w:id="63" w:author="Perret, Daniel - FS, OR" w:date="2024-04-09T09:17:00Z" w:initials="PDFO">
+    <w:p>
+      <w:pPr>
+        <w:pStyle w:val="CommentText"/>
+      </w:pPr>
+      <w:r>
+        <w:rPr>
+          <w:rStyle w:val="CommentReference"/>
+        </w:rPr>
+        <w:annotationRef/>
+      </w:r>
+      <w:r>
+        <w:t xml:space="preserve">Add rug for observed/modeled </w:t>
+      </w:r>
+      <w:proofErr w:type="gramStart"/>
+      <w:r>
+        <w:t>values</w:t>
+      </w:r>
+      <w:proofErr w:type="gramEnd"/>
+    </w:p>
+  </w:comment>
+  <w:comment w:id="82" w:author="Perret, Daniel - FS, OR" w:date="2024-04-04T14:20:00Z" w:initials="PDFO">
+    <w:p>
+      <w:pPr>
+        <w:pStyle w:val="CommentText"/>
+      </w:pPr>
+      <w:r>
+        <w:rPr>
+          <w:rStyle w:val="CommentReference"/>
+        </w:rPr>
+        <w:annotationRef/>
+      </w:r>
+      <w:r>
         <w:t>Maybe replace this figure with one showing multinomial reg predictions across demographic space</w:t>
       </w:r>
     </w:p>
@@ -8395,7 +8844,7 @@
       </w:pPr>
     </w:p>
   </w:comment>
-  <w:comment w:id="46" w:author="Perret, Daniel - FS, OR" w:date="2024-04-03T15:52:00Z" w:initials="PDFO">
+  <w:comment w:id="97" w:author="Perret, Daniel - FS, OR" w:date="2024-04-03T15:52:00Z" w:initials="PDFO">
     <w:p>
       <w:pPr>
         <w:pStyle w:val="CommentText"/>
@@ -8411,7 +8860,7 @@
       </w:r>
     </w:p>
   </w:comment>
-  <w:comment w:id="47" w:author="Bell, David - FS, OR" w:date="2024-04-05T14:25:00Z" w:initials="BDFO">
+  <w:comment w:id="98" w:author="Bell, David - FS, OR" w:date="2024-04-05T14:25:00Z" w:initials="BDFO">
     <w:p>
       <w:pPr>
         <w:pStyle w:val="CommentText"/>
@@ -8442,15 +8891,21 @@
   <w15:commentEx w15:paraId="0605C05A" w15:paraIdParent="5985CD96" w15:done="0"/>
   <w15:commentEx w15:paraId="2A6B9421" w15:done="0"/>
   <w15:commentEx w15:paraId="1050708E" w15:done="0"/>
+  <w15:commentEx w15:paraId="0FFA1456" w15:paraIdParent="1050708E" w15:done="0"/>
   <w15:commentEx w15:paraId="2CE25500" w15:done="0"/>
   <w15:commentEx w15:paraId="21A18D66" w15:done="0"/>
   <w15:commentEx w15:paraId="29D47F2B" w15:done="0"/>
   <w15:commentEx w15:paraId="1683014F" w15:done="0"/>
+  <w15:commentEx w15:paraId="57A9FD46" w15:paraIdParent="1683014F" w15:done="0"/>
   <w15:commentEx w15:paraId="2597D01D" w15:done="0"/>
   <w15:commentEx w15:paraId="77C82DBD" w15:done="0"/>
   <w15:commentEx w15:paraId="2992CFA3" w15:done="0"/>
   <w15:commentEx w15:paraId="1413C07C" w15:done="0"/>
+  <w15:commentEx w15:paraId="5F1DF98C" w15:done="0"/>
+  <w15:commentEx w15:paraId="1F234DE0" w15:done="0"/>
   <w15:commentEx w15:paraId="3B83AF1D" w15:done="0"/>
+  <w15:commentEx w15:paraId="69FF9E39" w15:paraIdParent="3B83AF1D" w15:done="0"/>
+  <w15:commentEx w15:paraId="30BC2DA8" w15:done="0"/>
   <w15:commentEx w15:paraId="0693D8C3" w15:done="0"/>
   <w15:commentEx w15:paraId="5FB572C1" w15:done="0"/>
   <w15:commentEx w15:paraId="082B809C" w15:paraIdParent="5FB572C1" w15:done="0"/>
@@ -8458,7 +8913,7 @@
 </file>
 
 <file path=word/commentsExtensible.xml><?xml version="1.0" encoding="utf-8"?>
-<w16cex:commentsExtensible xmlns:wpc="http://schemas.microsoft.com/office/word/2010/wordprocessingCanvas" xmlns:cx="http://schemas.microsoft.com/office/drawing/2014/chartex" xmlns:cx1="http://schemas.microsoft.com/office/drawing/2015/9/8/chartex" xmlns:cx2="http://schemas.microsoft.com/office/drawing/2015/10/21/chartex" xmlns:cx3="http://schemas.microsoft.com/office/drawing/2016/5/9/chartex" xmlns:cx4="http://schemas.microsoft.com/office/drawing/2016/5/10/chartex" xmlns:cx5="http://schemas.microsoft.com/office/drawing/2016/5/11/chartex" xmlns:cx6="http://schemas.microsoft.com/office/drawing/2016/5/12/chartex" xmlns:cx7="http://schemas.microsoft.com/office/drawing/2016/5/13/chartex" xmlns:cx8="http://schemas.microsoft.com/office/drawing/2016/5/14/chartex" xmlns:cr="http://schemas.microsoft.com/office/comments/2020/reactions" xmlns:mc="http://schemas.openxmlformats.org/markup-compatibility/2006" xmlns:aink="http://schemas.microsoft.com/office/drawing/2016/ink" xmlns:am3d="http://schemas.microsoft.com/office/drawing/2017/model3d" xmlns:o="urn:schemas-microsoft-com:office:office" xmlns:oel="http://schemas.microsoft.com/office/2019/extlst" xmlns:r="http://schemas.openxmlformats.org/officeDocument/2006/relationships" xmlns:m="http://schemas.openxmlformats.org/officeDocument/2006/math" xmlns:v="urn:schemas-microsoft-com:vml" xmlns:wp14="http://schemas.microsoft.com/office/word/2010/wordprocessingDrawing" xmlns:wp="http://schemas.openxmlformats.org/drawingml/2006/wordprocessingDrawing" xmlns:w10="urn:schemas-microsoft-com:office:word" xmlns:w="http://schemas.openxmlformats.org/wordprocessingml/2006/main" xmlns:w14="http://schemas.microsoft.com/office/word/2010/wordml" xmlns:w15="http://schemas.microsoft.com/office/word/2012/wordml" xmlns:w16cex="http://schemas.microsoft.com/office/word/2018/wordml/cex" xmlns:w16cid="http://schemas.microsoft.com/office/word/2016/wordml/cid" xmlns:w16="http://schemas.microsoft.com/office/word/2018/wordml" xmlns:w16sdtdh="http://schemas.microsoft.com/office/word/2020/wordml/sdtdatahash" xmlns:w16se="http://schemas.microsoft.com/office/word/2015/wordml/symex" xmlns:wpg="http://schemas.microsoft.com/office/word/2010/wordprocessingGroup" xmlns:wpi="http://schemas.microsoft.com/office/word/2010/wordprocessingInk" xmlns:wne="http://schemas.microsoft.com/office/word/2006/wordml" xmlns:wps="http://schemas.microsoft.com/office/word/2010/wordprocessingShape" mc:Ignorable="w14 w15 w16se w16cid w16 w16cex w16sdtdh cr wp14">
+<w16cex:commentsExtensible xmlns:wpc="http://schemas.microsoft.com/office/word/2010/wordprocessingCanvas" xmlns:cx="http://schemas.microsoft.com/office/drawing/2014/chartex" xmlns:cx1="http://schemas.microsoft.com/office/drawing/2015/9/8/chartex" xmlns:cx2="http://schemas.microsoft.com/office/drawing/2015/10/21/chartex" xmlns:cx3="http://schemas.microsoft.com/office/drawing/2016/5/9/chartex" xmlns:cx4="http://schemas.microsoft.com/office/drawing/2016/5/10/chartex" xmlns:cx5="http://schemas.microsoft.com/office/drawing/2016/5/11/chartex" xmlns:cx6="http://schemas.microsoft.com/office/drawing/2016/5/12/chartex" xmlns:cx7="http://schemas.microsoft.com/office/drawing/2016/5/13/chartex" xmlns:cx8="http://schemas.microsoft.com/office/drawing/2016/5/14/chartex" xmlns:mc="http://schemas.openxmlformats.org/markup-compatibility/2006" xmlns:aink="http://schemas.microsoft.com/office/drawing/2016/ink" xmlns:am3d="http://schemas.microsoft.com/office/drawing/2017/model3d" xmlns:o="urn:schemas-microsoft-com:office:office" xmlns:oel="http://schemas.microsoft.com/office/2019/extlst" xmlns:r="http://schemas.openxmlformats.org/officeDocument/2006/relationships" xmlns:m="http://schemas.openxmlformats.org/officeDocument/2006/math" xmlns:v="urn:schemas-microsoft-com:vml" xmlns:wp14="http://schemas.microsoft.com/office/word/2010/wordprocessingDrawing" xmlns:wp="http://schemas.openxmlformats.org/drawingml/2006/wordprocessingDrawing" xmlns:w10="urn:schemas-microsoft-com:office:word" xmlns:w="http://schemas.openxmlformats.org/wordprocessingml/2006/main" xmlns:w14="http://schemas.microsoft.com/office/word/2010/wordml" xmlns:w15="http://schemas.microsoft.com/office/word/2012/wordml" xmlns:w16cex="http://schemas.microsoft.com/office/word/2018/wordml/cex" xmlns:w16cid="http://schemas.microsoft.com/office/word/2016/wordml/cid" xmlns:w16="http://schemas.microsoft.com/office/word/2018/wordml" xmlns:w16sdtdh="http://schemas.microsoft.com/office/word/2020/wordml/sdtdatahash" xmlns:w16se="http://schemas.microsoft.com/office/word/2015/wordml/symex" xmlns:wpg="http://schemas.microsoft.com/office/word/2010/wordprocessingGroup" xmlns:wpi="http://schemas.microsoft.com/office/word/2010/wordprocessingInk" xmlns:wne="http://schemas.microsoft.com/office/word/2006/wordml" xmlns:wps="http://schemas.microsoft.com/office/word/2010/wordprocessingShape" mc:Ignorable="w14 w15 w16se w16cid w16 w16cex w16sdtdh wp14">
   <w16cex:commentExtensible w16cex:durableId="29B55352" w16cex:dateUtc="2024-04-01T21:37:00Z"/>
   <w16cex:commentExtensible w16cex:durableId="29B55322" w16cex:dateUtc="2024-04-01T21:37:00Z"/>
   <w16cex:commentExtensible w16cex:durableId="3F87F8C6" w16cex:dateUtc="2024-04-05T14:12:00Z"/>
@@ -8469,15 +8924,21 @@
   <w16cex:commentExtensible w16cex:durableId="5EAA1826" w16cex:dateUtc="2024-04-05T15:27:00Z"/>
   <w16cex:commentExtensible w16cex:durableId="442FC185" w16cex:dateUtc="2024-04-05T15:56:00Z"/>
   <w16cex:commentExtensible w16cex:durableId="11F3A689" w16cex:dateUtc="2024-04-05T16:01:00Z"/>
+  <w16cex:commentExtensible w16cex:durableId="29BE405F" w16cex:dateUtc="2024-04-08T16:07:00Z"/>
   <w16cex:commentExtensible w16cex:durableId="1C59E79C" w16cex:dateUtc="2024-04-05T20:37:00Z"/>
   <w16cex:commentExtensible w16cex:durableId="30951456" w16cex:dateUtc="2024-04-05T20:47:00Z"/>
   <w16cex:commentExtensible w16cex:durableId="295756CB" w16cex:dateUtc="2024-04-05T20:37:00Z"/>
   <w16cex:commentExtensible w16cex:durableId="50DD408E" w16cex:dateUtc="2024-04-05T20:49:00Z"/>
+  <w16cex:commentExtensible w16cex:durableId="29BE4133" w16cex:dateUtc="2024-04-08T16:10:00Z"/>
   <w16cex:commentExtensible w16cex:durableId="74451005" w16cex:dateUtc="2024-04-05T20:55:00Z"/>
   <w16cex:commentExtensible w16cex:durableId="0D1D576F" w16cex:dateUtc="2024-04-05T21:02:00Z"/>
   <w16cex:commentExtensible w16cex:durableId="524513C8" w16cex:dateUtc="2024-04-05T21:06:00Z"/>
   <w16cex:commentExtensible w16cex:durableId="29B7EB1D" w16cex:dateUtc="2024-04-03T20:50:00Z"/>
+  <w16cex:commentExtensible w16cex:durableId="29BE4D5E" w16cex:dateUtc="2024-04-08T17:02:00Z"/>
+  <w16cex:commentExtensible w16cex:durableId="29BF8648" w16cex:dateUtc="2024-04-09T15:18:00Z"/>
   <w16cex:commentExtensible w16cex:durableId="1F143DE2" w16cex:dateUtc="2024-04-05T21:23:00Z"/>
+  <w16cex:commentExtensible w16cex:durableId="29BE4C4E" w16cex:dateUtc="2024-04-08T16:58:00Z"/>
+  <w16cex:commentExtensible w16cex:durableId="29BF8637" w16cex:dateUtc="2024-04-09T15:17:00Z"/>
   <w16cex:commentExtensible w16cex:durableId="29B935C0" w16cex:dateUtc="2024-04-04T20:20:00Z"/>
   <w16cex:commentExtensible w16cex:durableId="29B7F9AC" w16cex:dateUtc="2024-04-03T21:52:00Z"/>
   <w16cex:commentExtensible w16cex:durableId="158B4470" w16cex:dateUtc="2024-04-05T21:25:00Z"/>
@@ -8496,15 +8957,21 @@
   <w16cid:commentId w16cid:paraId="0605C05A" w16cid:durableId="5EAA1826"/>
   <w16cid:commentId w16cid:paraId="2A6B9421" w16cid:durableId="442FC185"/>
   <w16cid:commentId w16cid:paraId="1050708E" w16cid:durableId="11F3A689"/>
+  <w16cid:commentId w16cid:paraId="0FFA1456" w16cid:durableId="29BE405F"/>
   <w16cid:commentId w16cid:paraId="2CE25500" w16cid:durableId="1C59E79C"/>
   <w16cid:commentId w16cid:paraId="21A18D66" w16cid:durableId="30951456"/>
   <w16cid:commentId w16cid:paraId="29D47F2B" w16cid:durableId="295756CB"/>
   <w16cid:commentId w16cid:paraId="1683014F" w16cid:durableId="50DD408E"/>
+  <w16cid:commentId w16cid:paraId="57A9FD46" w16cid:durableId="29BE4133"/>
   <w16cid:commentId w16cid:paraId="2597D01D" w16cid:durableId="74451005"/>
   <w16cid:commentId w16cid:paraId="77C82DBD" w16cid:durableId="0D1D576F"/>
   <w16cid:commentId w16cid:paraId="2992CFA3" w16cid:durableId="524513C8"/>
   <w16cid:commentId w16cid:paraId="1413C07C" w16cid:durableId="29B7EB1D"/>
+  <w16cid:commentId w16cid:paraId="5F1DF98C" w16cid:durableId="29BE4D5E"/>
+  <w16cid:commentId w16cid:paraId="1F234DE0" w16cid:durableId="29BF8648"/>
   <w16cid:commentId w16cid:paraId="3B83AF1D" w16cid:durableId="1F143DE2"/>
+  <w16cid:commentId w16cid:paraId="69FF9E39" w16cid:durableId="29BE4C4E"/>
+  <w16cid:commentId w16cid:paraId="30BC2DA8" w16cid:durableId="29BF8637"/>
   <w16cid:commentId w16cid:paraId="0693D8C3" w16cid:durableId="29B935C0"/>
   <w16cid:commentId w16cid:paraId="5FB572C1" w16cid:durableId="29B7F9AC"/>
   <w16cid:commentId w16cid:paraId="082B809C" w16cid:durableId="158B4470"/>

</xml_diff>